<commit_message>
Fix table index and justified text
</commit_message>
<xml_diff>
--- a/docs/Documento_progetto.docx
+++ b/docs/Documento_progetto.docx
@@ -4,7 +4,7 @@
   <w:body>
     <w:p>
       <w:pPr>
-        <w:pStyle w:val="Titolo"/>
+        <w:pStyle w:val="Title"/>
         <w:rPr>
           <w:u w:val="single"/>
           <w:lang w:val="it-IT"/>
@@ -76,7 +76,7 @@
     </w:p>
     <w:p>
       <w:pPr>
-        <w:pStyle w:val="Rientrocorpodeltesto"/>
+        <w:pStyle w:val="BodyTextIndent"/>
         <w:tabs>
           <w:tab w:val="center" w:pos="5670"/>
           <w:tab w:val="center" w:pos="7088"/>
@@ -102,7 +102,7 @@
     </w:p>
     <w:p>
       <w:pPr>
-        <w:pStyle w:val="Rientrocorpodeltesto"/>
+        <w:pStyle w:val="BodyTextIndent"/>
         <w:tabs>
           <w:tab w:val="center" w:pos="5670"/>
           <w:tab w:val="center" w:pos="7088"/>
@@ -288,7 +288,7 @@
     </w:p>
     <w:p>
       <w:pPr>
-        <w:pStyle w:val="Titolo8"/>
+        <w:pStyle w:val="Heading8"/>
         <w:ind w:left="6120"/>
         <w:rPr>
           <w:szCs w:val="28"/>
@@ -314,7 +314,7 @@
     </w:p>
     <w:p>
       <w:pPr>
-        <w:pStyle w:val="Titolo6"/>
+        <w:pStyle w:val="Heading6"/>
         <w:jc w:val="center"/>
         <w:rPr>
           <w:lang w:val="it-IT"/>
@@ -353,7 +353,7 @@
       <w:pPr>
         <w:pStyle w:val="HeadingIndex"/>
         <w:rPr>
-          <w:rStyle w:val="Titolodellibro"/>
+          <w:rStyle w:val="BookTitle"/>
           <w:b/>
           <w:bCs/>
           <w:i w:val="0"/>
@@ -362,7 +362,7 @@
       </w:pPr>
       <w:r>
         <w:rPr>
-          <w:rStyle w:val="Titolodellibro"/>
+          <w:rStyle w:val="BookTitle"/>
           <w:b/>
           <w:bCs/>
           <w:i w:val="0"/>
@@ -374,7 +374,7 @@
     </w:p>
     <w:p>
       <w:pPr>
-        <w:pStyle w:val="Sommario1"/>
+        <w:pStyle w:val="TOC1"/>
         <w:tabs>
           <w:tab w:val="right" w:leader="dot" w:pos="9620"/>
         </w:tabs>
@@ -397,7 +397,7 @@
       <w:hyperlink w:anchor="_Toc176123836" w:history="1">
         <w:r>
           <w:rPr>
-            <w:rStyle w:val="Collegamentoipertestuale"/>
+            <w:rStyle w:val="Hyperlink"/>
             <w:noProof/>
           </w:rPr>
           <w:t>Elenco delle figure</w:t>
@@ -454,7 +454,7 @@
     </w:p>
     <w:p>
       <w:pPr>
-        <w:pStyle w:val="Sommario1"/>
+        <w:pStyle w:val="TOC1"/>
         <w:tabs>
           <w:tab w:val="right" w:leader="dot" w:pos="9620"/>
         </w:tabs>
@@ -468,7 +468,7 @@
       <w:hyperlink w:anchor="_Toc176123837" w:history="1">
         <w:r>
           <w:rPr>
-            <w:rStyle w:val="Collegamentoipertestuale"/>
+            <w:rStyle w:val="Hyperlink"/>
             <w:noProof/>
           </w:rPr>
           <w:t>Elenco delle tabelle</w:t>
@@ -525,7 +525,7 @@
     </w:p>
     <w:p>
       <w:pPr>
-        <w:pStyle w:val="Sommario1"/>
+        <w:pStyle w:val="TOC1"/>
         <w:tabs>
           <w:tab w:val="right" w:leader="dot" w:pos="9620"/>
         </w:tabs>
@@ -539,7 +539,7 @@
       <w:hyperlink w:anchor="_Toc176123838" w:history="1">
         <w:r>
           <w:rPr>
-            <w:rStyle w:val="Collegamentoipertestuale"/>
+            <w:rStyle w:val="Hyperlink"/>
             <w:noProof/>
           </w:rPr>
           <w:t>Introduzione</w:t>
@@ -596,7 +596,7 @@
     </w:p>
     <w:p>
       <w:pPr>
-        <w:pStyle w:val="Sommario2"/>
+        <w:pStyle w:val="TOC2"/>
         <w:tabs>
           <w:tab w:val="right" w:leader="dot" w:pos="9620"/>
         </w:tabs>
@@ -610,7 +610,7 @@
       <w:hyperlink w:anchor="_Toc176123839" w:history="1">
         <w:r>
           <w:rPr>
-            <w:rStyle w:val="Collegamentoipertestuale"/>
+            <w:rStyle w:val="Hyperlink"/>
             <w:noProof/>
           </w:rPr>
           <w:t>Architettura</w:t>
@@ -667,7 +667,7 @@
     </w:p>
     <w:p>
       <w:pPr>
-        <w:pStyle w:val="Sommario2"/>
+        <w:pStyle w:val="TOC2"/>
         <w:tabs>
           <w:tab w:val="right" w:leader="dot" w:pos="9620"/>
         </w:tabs>
@@ -681,7 +681,7 @@
       <w:hyperlink w:anchor="_Toc176123840" w:history="1">
         <w:r>
           <w:rPr>
-            <w:rStyle w:val="Collegamentoipertestuale"/>
+            <w:rStyle w:val="Hyperlink"/>
             <w:noProof/>
           </w:rPr>
           <w:t>Struttura del modulo</w:t>
@@ -738,7 +738,7 @@
     </w:p>
     <w:p>
       <w:pPr>
-        <w:pStyle w:val="Sommario1"/>
+        <w:pStyle w:val="TOC1"/>
         <w:tabs>
           <w:tab w:val="right" w:leader="dot" w:pos="9620"/>
         </w:tabs>
@@ -752,7 +752,7 @@
       <w:hyperlink w:anchor="_Toc176123841" w:history="1">
         <w:r>
           <w:rPr>
-            <w:rStyle w:val="Collegamentoipertestuale"/>
+            <w:rStyle w:val="Hyperlink"/>
             <w:noProof/>
           </w:rPr>
           <w:t>Analisi dei requisiti</w:t>
@@ -809,7 +809,7 @@
     </w:p>
     <w:p>
       <w:pPr>
-        <w:pStyle w:val="Sommario1"/>
+        <w:pStyle w:val="TOC1"/>
         <w:tabs>
           <w:tab w:val="right" w:leader="dot" w:pos="9620"/>
         </w:tabs>
@@ -823,7 +823,7 @@
       <w:hyperlink w:anchor="_Toc176123842" w:history="1">
         <w:r>
           <w:rPr>
-            <w:rStyle w:val="Collegamentoipertestuale"/>
+            <w:rStyle w:val="Hyperlink"/>
             <w:noProof/>
             <w:lang w:val="en-US"/>
           </w:rPr>
@@ -881,7 +881,7 @@
     </w:p>
     <w:p>
       <w:pPr>
-        <w:pStyle w:val="Sommario1"/>
+        <w:pStyle w:val="TOC1"/>
         <w:tabs>
           <w:tab w:val="right" w:leader="dot" w:pos="9620"/>
         </w:tabs>
@@ -895,7 +895,7 @@
       <w:hyperlink w:anchor="_Toc176123843" w:history="1">
         <w:r>
           <w:rPr>
-            <w:rStyle w:val="Collegamentoipertestuale"/>
+            <w:rStyle w:val="Hyperlink"/>
             <w:noProof/>
           </w:rPr>
           <w:t>Diagramma delle classi</w:t>
@@ -952,7 +952,7 @@
     </w:p>
     <w:p>
       <w:pPr>
-        <w:pStyle w:val="Sommario1"/>
+        <w:pStyle w:val="TOC1"/>
         <w:tabs>
           <w:tab w:val="right" w:leader="dot" w:pos="9620"/>
         </w:tabs>
@@ -966,7 +966,7 @@
       <w:hyperlink w:anchor="_Toc176123844" w:history="1">
         <w:r>
           <w:rPr>
-            <w:rStyle w:val="Collegamentoipertestuale"/>
+            <w:rStyle w:val="Hyperlink"/>
             <w:noProof/>
           </w:rPr>
           <w:t>Diagramma delle attività</w:t>
@@ -1023,7 +1023,7 @@
     </w:p>
     <w:p>
       <w:pPr>
-        <w:pStyle w:val="Sommario2"/>
+        <w:pStyle w:val="TOC2"/>
         <w:tabs>
           <w:tab w:val="right" w:leader="dot" w:pos="9620"/>
         </w:tabs>
@@ -1037,7 +1037,7 @@
       <w:hyperlink w:anchor="_Toc176123845" w:history="1">
         <w:r>
           <w:rPr>
-            <w:rStyle w:val="Collegamentoipertestuale"/>
+            <w:rStyle w:val="Hyperlink"/>
             <w:noProof/>
           </w:rPr>
           <w:t>Flusso di lavoro</w:t>
@@ -1094,7 +1094,7 @@
     </w:p>
     <w:p>
       <w:pPr>
-        <w:pStyle w:val="Sommario2"/>
+        <w:pStyle w:val="TOC2"/>
         <w:tabs>
           <w:tab w:val="right" w:leader="dot" w:pos="9620"/>
         </w:tabs>
@@ -1108,7 +1108,7 @@
       <w:hyperlink w:anchor="_Toc176123846" w:history="1">
         <w:r>
           <w:rPr>
-            <w:rStyle w:val="Collegamentoipertestuale"/>
+            <w:rStyle w:val="Hyperlink"/>
             <w:noProof/>
           </w:rPr>
           <w:t>Flusso di lavoro per funzionalità</w:t>
@@ -1165,7 +1165,7 @@
     </w:p>
     <w:p>
       <w:pPr>
-        <w:pStyle w:val="Sommario1"/>
+        <w:pStyle w:val="TOC1"/>
         <w:tabs>
           <w:tab w:val="right" w:leader="dot" w:pos="9620"/>
         </w:tabs>
@@ -1179,7 +1179,7 @@
       <w:hyperlink w:anchor="_Toc176123847" w:history="1">
         <w:r>
           <w:rPr>
-            <w:rStyle w:val="Collegamentoipertestuale"/>
+            <w:rStyle w:val="Hyperlink"/>
             <w:noProof/>
           </w:rPr>
           <w:t>Viste</w:t>
@@ -1236,7 +1236,7 @@
     </w:p>
     <w:p>
       <w:pPr>
-        <w:pStyle w:val="Sommario2"/>
+        <w:pStyle w:val="TOC2"/>
         <w:tabs>
           <w:tab w:val="right" w:leader="dot" w:pos="9620"/>
         </w:tabs>
@@ -1250,7 +1250,7 @@
       <w:hyperlink w:anchor="_Toc176123848" w:history="1">
         <w:r>
           <w:rPr>
-            <w:rStyle w:val="Collegamentoipertestuale"/>
+            <w:rStyle w:val="Hyperlink"/>
             <w:noProof/>
           </w:rPr>
           <w:t>Vista progetti</w:t>
@@ -1307,7 +1307,7 @@
     </w:p>
     <w:p>
       <w:pPr>
-        <w:pStyle w:val="Sommario2"/>
+        <w:pStyle w:val="TOC2"/>
         <w:tabs>
           <w:tab w:val="right" w:leader="dot" w:pos="9620"/>
         </w:tabs>
@@ -1321,7 +1321,7 @@
       <w:hyperlink w:anchor="_Toc176123849" w:history="1">
         <w:r>
           <w:rPr>
-            <w:rStyle w:val="Collegamentoipertestuale"/>
+            <w:rStyle w:val="Hyperlink"/>
             <w:noProof/>
           </w:rPr>
           <w:t>Vista progetto: milestone</w:t>
@@ -1378,7 +1378,7 @@
     </w:p>
     <w:p>
       <w:pPr>
-        <w:pStyle w:val="Sommario2"/>
+        <w:pStyle w:val="TOC2"/>
         <w:tabs>
           <w:tab w:val="right" w:leader="dot" w:pos="9620"/>
         </w:tabs>
@@ -1392,7 +1392,7 @@
       <w:hyperlink w:anchor="_Toc176123850" w:history="1">
         <w:r>
           <w:rPr>
-            <w:rStyle w:val="Collegamentoipertestuale"/>
+            <w:rStyle w:val="Hyperlink"/>
             <w:noProof/>
           </w:rPr>
           <w:t>Vista progetto: label</w:t>
@@ -1449,7 +1449,7 @@
     </w:p>
     <w:p>
       <w:pPr>
-        <w:pStyle w:val="Sommario2"/>
+        <w:pStyle w:val="TOC2"/>
         <w:tabs>
           <w:tab w:val="right" w:leader="dot" w:pos="9620"/>
         </w:tabs>
@@ -1463,7 +1463,7 @@
       <w:hyperlink w:anchor="_Toc176123851" w:history="1">
         <w:r>
           <w:rPr>
-            <w:rStyle w:val="Collegamentoipertestuale"/>
+            <w:rStyle w:val="Hyperlink"/>
             <w:noProof/>
           </w:rPr>
           <w:t>Vista progetti: assignee</w:t>
@@ -1520,7 +1520,7 @@
     </w:p>
     <w:p>
       <w:pPr>
-        <w:pStyle w:val="Sommario2"/>
+        <w:pStyle w:val="TOC2"/>
         <w:tabs>
           <w:tab w:val="right" w:leader="dot" w:pos="9620"/>
         </w:tabs>
@@ -1534,7 +1534,7 @@
       <w:hyperlink w:anchor="_Toc176123852" w:history="1">
         <w:r>
           <w:rPr>
-            <w:rStyle w:val="Collegamentoipertestuale"/>
+            <w:rStyle w:val="Hyperlink"/>
             <w:noProof/>
           </w:rPr>
           <w:t>Vista attività per stato</w:t>
@@ -1591,7 +1591,7 @@
     </w:p>
     <w:p>
       <w:pPr>
-        <w:pStyle w:val="Sommario2"/>
+        <w:pStyle w:val="TOC2"/>
         <w:tabs>
           <w:tab w:val="right" w:leader="dot" w:pos="9620"/>
         </w:tabs>
@@ -1605,7 +1605,7 @@
       <w:hyperlink w:anchor="_Toc176123853" w:history="1">
         <w:r>
           <w:rPr>
-            <w:rStyle w:val="Collegamentoipertestuale"/>
+            <w:rStyle w:val="Hyperlink"/>
             <w:noProof/>
           </w:rPr>
           <w:t>Vista attività</w:t>
@@ -1662,7 +1662,7 @@
     </w:p>
     <w:p>
       <w:pPr>
-        <w:pStyle w:val="Sommario2"/>
+        <w:pStyle w:val="TOC2"/>
         <w:tabs>
           <w:tab w:val="right" w:leader="dot" w:pos="9620"/>
         </w:tabs>
@@ -1676,7 +1676,7 @@
       <w:hyperlink w:anchor="_Toc176123854" w:history="1">
         <w:r>
           <w:rPr>
-            <w:rStyle w:val="Collegamentoipertestuale"/>
+            <w:rStyle w:val="Hyperlink"/>
             <w:noProof/>
           </w:rPr>
           <w:t>Vista report progetti</w:t>
@@ -1733,7 +1733,7 @@
     </w:p>
     <w:p>
       <w:pPr>
-        <w:pStyle w:val="Sommario1"/>
+        <w:pStyle w:val="TOC1"/>
         <w:tabs>
           <w:tab w:val="right" w:leader="dot" w:pos="9620"/>
         </w:tabs>
@@ -1747,7 +1747,7 @@
       <w:hyperlink w:anchor="_Toc176123855" w:history="1">
         <w:r>
           <w:rPr>
-            <w:rStyle w:val="Collegamentoipertestuale"/>
+            <w:rStyle w:val="Hyperlink"/>
             <w:noProof/>
           </w:rPr>
           <w:t>Conclusioni</w:t>
@@ -1831,7 +1831,7 @@
     </w:p>
     <w:p>
       <w:pPr>
-        <w:pStyle w:val="Indicedellefigure"/>
+        <w:pStyle w:val="TableofFigures"/>
         <w:tabs>
           <w:tab w:val="right" w:leader="dot" w:pos="9620"/>
         </w:tabs>
@@ -1854,7 +1854,7 @@
       <w:hyperlink w:anchor="_Toc176123856" w:history="1">
         <w:r>
           <w:rPr>
-            <w:rStyle w:val="Collegamentoipertestuale"/>
+            <w:rStyle w:val="Hyperlink"/>
             <w:rFonts w:eastAsiaTheme="majorEastAsia"/>
             <w:noProof/>
           </w:rPr>
@@ -1912,7 +1912,7 @@
     </w:p>
     <w:p>
       <w:pPr>
-        <w:pStyle w:val="Indicedellefigure"/>
+        <w:pStyle w:val="TableofFigures"/>
         <w:tabs>
           <w:tab w:val="right" w:leader="dot" w:pos="9620"/>
         </w:tabs>
@@ -1926,7 +1926,7 @@
       <w:hyperlink w:anchor="_Toc176123857" w:history="1">
         <w:r>
           <w:rPr>
-            <w:rStyle w:val="Collegamentoipertestuale"/>
+            <w:rStyle w:val="Hyperlink"/>
             <w:rFonts w:eastAsiaTheme="majorEastAsia"/>
             <w:noProof/>
           </w:rPr>
@@ -1984,7 +1984,7 @@
     </w:p>
     <w:p>
       <w:pPr>
-        <w:pStyle w:val="Indicedellefigure"/>
+        <w:pStyle w:val="TableofFigures"/>
         <w:tabs>
           <w:tab w:val="right" w:leader="dot" w:pos="9620"/>
         </w:tabs>
@@ -1998,7 +1998,7 @@
       <w:hyperlink w:anchor="_Toc176123858" w:history="1">
         <w:r>
           <w:rPr>
-            <w:rStyle w:val="Collegamentoipertestuale"/>
+            <w:rStyle w:val="Hyperlink"/>
             <w:rFonts w:eastAsiaTheme="majorEastAsia"/>
             <w:noProof/>
           </w:rPr>
@@ -2056,7 +2056,7 @@
     </w:p>
     <w:p>
       <w:pPr>
-        <w:pStyle w:val="Indicedellefigure"/>
+        <w:pStyle w:val="TableofFigures"/>
         <w:tabs>
           <w:tab w:val="right" w:leader="dot" w:pos="9620"/>
         </w:tabs>
@@ -2070,7 +2070,7 @@
       <w:hyperlink w:anchor="_Toc176123859" w:history="1">
         <w:r>
           <w:rPr>
-            <w:rStyle w:val="Collegamentoipertestuale"/>
+            <w:rStyle w:val="Hyperlink"/>
             <w:rFonts w:eastAsiaTheme="majorEastAsia"/>
             <w:noProof/>
           </w:rPr>
@@ -2128,7 +2128,7 @@
     </w:p>
     <w:p>
       <w:pPr>
-        <w:pStyle w:val="Indicedellefigure"/>
+        <w:pStyle w:val="TableofFigures"/>
         <w:tabs>
           <w:tab w:val="right" w:leader="dot" w:pos="9620"/>
         </w:tabs>
@@ -2142,7 +2142,7 @@
       <w:hyperlink w:anchor="_Toc176123860" w:history="1">
         <w:r>
           <w:rPr>
-            <w:rStyle w:val="Collegamentoipertestuale"/>
+            <w:rStyle w:val="Hyperlink"/>
             <w:rFonts w:eastAsiaTheme="majorEastAsia"/>
             <w:noProof/>
           </w:rPr>
@@ -2200,7 +2200,7 @@
     </w:p>
     <w:p>
       <w:pPr>
-        <w:pStyle w:val="Indicedellefigure"/>
+        <w:pStyle w:val="TableofFigures"/>
         <w:tabs>
           <w:tab w:val="right" w:leader="dot" w:pos="9620"/>
         </w:tabs>
@@ -2214,7 +2214,7 @@
       <w:hyperlink w:anchor="_Toc176123861" w:history="1">
         <w:r>
           <w:rPr>
-            <w:rStyle w:val="Collegamentoipertestuale"/>
+            <w:rStyle w:val="Hyperlink"/>
             <w:rFonts w:eastAsiaTheme="majorEastAsia"/>
             <w:noProof/>
           </w:rPr>
@@ -2272,7 +2272,7 @@
     </w:p>
     <w:p>
       <w:pPr>
-        <w:pStyle w:val="Indicedellefigure"/>
+        <w:pStyle w:val="TableofFigures"/>
         <w:tabs>
           <w:tab w:val="right" w:leader="dot" w:pos="9620"/>
         </w:tabs>
@@ -2286,7 +2286,7 @@
       <w:hyperlink w:anchor="_Toc176123862" w:history="1">
         <w:r>
           <w:rPr>
-            <w:rStyle w:val="Collegamentoipertestuale"/>
+            <w:rStyle w:val="Hyperlink"/>
             <w:rFonts w:eastAsiaTheme="majorEastAsia"/>
             <w:noProof/>
           </w:rPr>
@@ -2344,7 +2344,7 @@
     </w:p>
     <w:p>
       <w:pPr>
-        <w:pStyle w:val="Indicedellefigure"/>
+        <w:pStyle w:val="TableofFigures"/>
         <w:tabs>
           <w:tab w:val="right" w:leader="dot" w:pos="9620"/>
         </w:tabs>
@@ -2358,7 +2358,7 @@
       <w:hyperlink w:anchor="_Toc176123863" w:history="1">
         <w:r>
           <w:rPr>
-            <w:rStyle w:val="Collegamentoipertestuale"/>
+            <w:rStyle w:val="Hyperlink"/>
             <w:rFonts w:eastAsiaTheme="majorEastAsia"/>
             <w:noProof/>
           </w:rPr>
@@ -2416,7 +2416,7 @@
     </w:p>
     <w:p>
       <w:pPr>
-        <w:pStyle w:val="Indicedellefigure"/>
+        <w:pStyle w:val="TableofFigures"/>
         <w:tabs>
           <w:tab w:val="right" w:leader="dot" w:pos="9620"/>
         </w:tabs>
@@ -2430,7 +2430,7 @@
       <w:hyperlink w:anchor="_Toc176123864" w:history="1">
         <w:r>
           <w:rPr>
-            <w:rStyle w:val="Collegamentoipertestuale"/>
+            <w:rStyle w:val="Hyperlink"/>
             <w:rFonts w:eastAsiaTheme="majorEastAsia"/>
             <w:noProof/>
           </w:rPr>
@@ -2488,7 +2488,7 @@
     </w:p>
     <w:p>
       <w:pPr>
-        <w:pStyle w:val="Indicedellefigure"/>
+        <w:pStyle w:val="TableofFigures"/>
         <w:tabs>
           <w:tab w:val="right" w:leader="dot" w:pos="9620"/>
         </w:tabs>
@@ -2502,7 +2502,7 @@
       <w:hyperlink w:anchor="_Toc176123865" w:history="1">
         <w:r>
           <w:rPr>
-            <w:rStyle w:val="Collegamentoipertestuale"/>
+            <w:rStyle w:val="Hyperlink"/>
             <w:rFonts w:eastAsiaTheme="majorEastAsia"/>
             <w:noProof/>
           </w:rPr>
@@ -2584,7 +2584,7 @@
     </w:p>
     <w:p>
       <w:pPr>
-        <w:pStyle w:val="Indicedellefigure"/>
+        <w:pStyle w:val="TableofFigures"/>
         <w:tabs>
           <w:tab w:val="right" w:leader="dot" w:pos="9620"/>
         </w:tabs>
@@ -2592,6 +2592,7 @@
           <w:rFonts w:asciiTheme="minorHAnsi" w:eastAsiaTheme="minorEastAsia" w:hAnsiTheme="minorHAnsi" w:cstheme="minorBidi"/>
           <w:noProof/>
           <w:kern w:val="2"/>
+          <w:lang w:val="en-US" w:eastAsia="en-US"/>
           <w14:ligatures w14:val="standardContextual"/>
         </w:rPr>
       </w:pPr>
@@ -2604,10 +2605,10 @@
       <w:r>
         <w:fldChar w:fldCharType="separate"/>
       </w:r>
-      <w:hyperlink w:anchor="_Toc176123866" w:history="1">
-        <w:r>
-          <w:rPr>
-            <w:rStyle w:val="Collegamentoipertestuale"/>
+      <w:hyperlink w:anchor="_Toc176299602" w:history="1">
+        <w:r>
+          <w:rPr>
+            <w:rStyle w:val="Hyperlink"/>
             <w:rFonts w:eastAsiaTheme="majorEastAsia"/>
             <w:noProof/>
           </w:rPr>
@@ -2632,7 +2633,7 @@
             <w:noProof/>
             <w:webHidden/>
           </w:rPr>
-          <w:instrText xml:space="preserve"> PAGEREF _Toc176123866 \h </w:instrText>
+          <w:instrText xml:space="preserve"> PAGEREF _Toc176299602 \h </w:instrText>
         </w:r>
         <w:r>
           <w:rPr>
@@ -2665,7 +2666,7 @@
     </w:p>
     <w:p>
       <w:pPr>
-        <w:pStyle w:val="Indicedellefigure"/>
+        <w:pStyle w:val="TableofFigures"/>
         <w:tabs>
           <w:tab w:val="right" w:leader="dot" w:pos="9620"/>
         </w:tabs>
@@ -2673,13 +2674,14 @@
           <w:rFonts w:asciiTheme="minorHAnsi" w:eastAsiaTheme="minorEastAsia" w:hAnsiTheme="minorHAnsi" w:cstheme="minorBidi"/>
           <w:noProof/>
           <w:kern w:val="2"/>
+          <w:lang w:val="en-US" w:eastAsia="en-US"/>
           <w14:ligatures w14:val="standardContextual"/>
         </w:rPr>
       </w:pPr>
-      <w:hyperlink w:anchor="_Toc176123867" w:history="1">
-        <w:r>
-          <w:rPr>
-            <w:rStyle w:val="Collegamentoipertestuale"/>
+      <w:hyperlink w:anchor="_Toc176299603" w:history="1">
+        <w:r>
+          <w:rPr>
+            <w:rStyle w:val="Hyperlink"/>
             <w:rFonts w:eastAsiaTheme="majorEastAsia"/>
             <w:noProof/>
           </w:rPr>
@@ -2704,7 +2706,7 @@
             <w:noProof/>
             <w:webHidden/>
           </w:rPr>
-          <w:instrText xml:space="preserve"> PAGEREF _Toc176123867 \h </w:instrText>
+          <w:instrText xml:space="preserve"> PAGEREF _Toc176299603 \h </w:instrText>
         </w:r>
         <w:r>
           <w:rPr>
@@ -2737,7 +2739,7 @@
     </w:p>
     <w:p>
       <w:pPr>
-        <w:pStyle w:val="Indicedellefigure"/>
+        <w:pStyle w:val="TableofFigures"/>
         <w:tabs>
           <w:tab w:val="right" w:leader="dot" w:pos="9620"/>
         </w:tabs>
@@ -2745,13 +2747,14 @@
           <w:rFonts w:asciiTheme="minorHAnsi" w:eastAsiaTheme="minorEastAsia" w:hAnsiTheme="minorHAnsi" w:cstheme="minorBidi"/>
           <w:noProof/>
           <w:kern w:val="2"/>
+          <w:lang w:val="en-US" w:eastAsia="en-US"/>
           <w14:ligatures w14:val="standardContextual"/>
         </w:rPr>
       </w:pPr>
-      <w:hyperlink w:anchor="_Toc176123868" w:history="1">
-        <w:r>
-          <w:rPr>
-            <w:rStyle w:val="Collegamentoipertestuale"/>
+      <w:hyperlink w:anchor="_Toc176299604" w:history="1">
+        <w:r>
+          <w:rPr>
+            <w:rStyle w:val="Hyperlink"/>
             <w:rFonts w:eastAsiaTheme="majorEastAsia"/>
             <w:noProof/>
           </w:rPr>
@@ -2776,7 +2779,7 @@
             <w:noProof/>
             <w:webHidden/>
           </w:rPr>
-          <w:instrText xml:space="preserve"> PAGEREF _Toc176123868 \h </w:instrText>
+          <w:instrText xml:space="preserve"> PAGEREF _Toc176299604 \h </w:instrText>
         </w:r>
         <w:r>
           <w:rPr>
@@ -2809,7 +2812,7 @@
     </w:p>
     <w:p>
       <w:pPr>
-        <w:pStyle w:val="Indicedellefigure"/>
+        <w:pStyle w:val="TableofFigures"/>
         <w:tabs>
           <w:tab w:val="right" w:leader="dot" w:pos="9620"/>
         </w:tabs>
@@ -2817,13 +2820,14 @@
           <w:rFonts w:asciiTheme="minorHAnsi" w:eastAsiaTheme="minorEastAsia" w:hAnsiTheme="minorHAnsi" w:cstheme="minorBidi"/>
           <w:noProof/>
           <w:kern w:val="2"/>
+          <w:lang w:val="en-US" w:eastAsia="en-US"/>
           <w14:ligatures w14:val="standardContextual"/>
         </w:rPr>
       </w:pPr>
-      <w:hyperlink w:anchor="_Toc176123869" w:history="1">
-        <w:r>
-          <w:rPr>
-            <w:rStyle w:val="Collegamentoipertestuale"/>
+      <w:hyperlink w:anchor="_Toc176299605" w:history="1">
+        <w:r>
+          <w:rPr>
+            <w:rStyle w:val="Hyperlink"/>
             <w:rFonts w:eastAsiaTheme="majorEastAsia"/>
             <w:noProof/>
             <w:lang w:val="en-US"/>
@@ -2849,7 +2853,7 @@
             <w:noProof/>
             <w:webHidden/>
           </w:rPr>
-          <w:instrText xml:space="preserve"> PAGEREF _Toc176123869 \h </w:instrText>
+          <w:instrText xml:space="preserve"> PAGEREF _Toc176299605 \h </w:instrText>
         </w:r>
         <w:r>
           <w:rPr>
@@ -2882,7 +2886,7 @@
     </w:p>
     <w:p>
       <w:pPr>
-        <w:pStyle w:val="Indicedellefigure"/>
+        <w:pStyle w:val="TableofFigures"/>
         <w:tabs>
           <w:tab w:val="right" w:leader="dot" w:pos="9620"/>
         </w:tabs>
@@ -2890,13 +2894,14 @@
           <w:rFonts w:asciiTheme="minorHAnsi" w:eastAsiaTheme="minorEastAsia" w:hAnsiTheme="minorHAnsi" w:cstheme="minorBidi"/>
           <w:noProof/>
           <w:kern w:val="2"/>
+          <w:lang w:val="en-US" w:eastAsia="en-US"/>
           <w14:ligatures w14:val="standardContextual"/>
         </w:rPr>
       </w:pPr>
-      <w:hyperlink w:anchor="_Toc176123870" w:history="1">
-        <w:r>
-          <w:rPr>
-            <w:rStyle w:val="Collegamentoipertestuale"/>
+      <w:hyperlink w:anchor="_Toc176299606" w:history="1">
+        <w:r>
+          <w:rPr>
+            <w:rStyle w:val="Hyperlink"/>
             <w:rFonts w:eastAsiaTheme="majorEastAsia"/>
             <w:noProof/>
           </w:rPr>
@@ -2921,7 +2926,7 @@
             <w:noProof/>
             <w:webHidden/>
           </w:rPr>
-          <w:instrText xml:space="preserve"> PAGEREF _Toc176123870 \h </w:instrText>
+          <w:instrText xml:space="preserve"> PAGEREF _Toc176299606 \h </w:instrText>
         </w:r>
         <w:r>
           <w:rPr>
@@ -2954,7 +2959,7 @@
     </w:p>
     <w:p>
       <w:pPr>
-        <w:pStyle w:val="Indicedellefigure"/>
+        <w:pStyle w:val="TableofFigures"/>
         <w:tabs>
           <w:tab w:val="right" w:leader="dot" w:pos="9620"/>
         </w:tabs>
@@ -2962,13 +2967,14 @@
           <w:rFonts w:asciiTheme="minorHAnsi" w:eastAsiaTheme="minorEastAsia" w:hAnsiTheme="minorHAnsi" w:cstheme="minorBidi"/>
           <w:noProof/>
           <w:kern w:val="2"/>
+          <w:lang w:val="en-US" w:eastAsia="en-US"/>
           <w14:ligatures w14:val="standardContextual"/>
         </w:rPr>
       </w:pPr>
-      <w:hyperlink w:anchor="_Toc176123871" w:history="1">
-        <w:r>
-          <w:rPr>
-            <w:rStyle w:val="Collegamentoipertestuale"/>
+      <w:hyperlink w:anchor="_Toc176299607" w:history="1">
+        <w:r>
+          <w:rPr>
+            <w:rStyle w:val="Hyperlink"/>
             <w:rFonts w:eastAsiaTheme="majorEastAsia"/>
             <w:noProof/>
           </w:rPr>
@@ -2993,7 +2999,7 @@
             <w:noProof/>
             <w:webHidden/>
           </w:rPr>
-          <w:instrText xml:space="preserve"> PAGEREF _Toc176123871 \h </w:instrText>
+          <w:instrText xml:space="preserve"> PAGEREF _Toc176299607 \h </w:instrText>
         </w:r>
         <w:r>
           <w:rPr>
@@ -3026,7 +3032,7 @@
     </w:p>
     <w:p>
       <w:pPr>
-        <w:pStyle w:val="Indicedellefigure"/>
+        <w:pStyle w:val="TableofFigures"/>
         <w:tabs>
           <w:tab w:val="right" w:leader="dot" w:pos="9620"/>
         </w:tabs>
@@ -3034,13 +3040,14 @@
           <w:rFonts w:asciiTheme="minorHAnsi" w:eastAsiaTheme="minorEastAsia" w:hAnsiTheme="minorHAnsi" w:cstheme="minorBidi"/>
           <w:noProof/>
           <w:kern w:val="2"/>
+          <w:lang w:val="en-US" w:eastAsia="en-US"/>
           <w14:ligatures w14:val="standardContextual"/>
         </w:rPr>
       </w:pPr>
-      <w:hyperlink w:anchor="_Toc176123872" w:history="1">
-        <w:r>
-          <w:rPr>
-            <w:rStyle w:val="Collegamentoipertestuale"/>
+      <w:hyperlink w:anchor="_Toc176299608" w:history="1">
+        <w:r>
+          <w:rPr>
+            <w:rStyle w:val="Hyperlink"/>
             <w:rFonts w:eastAsiaTheme="majorEastAsia"/>
             <w:noProof/>
           </w:rPr>
@@ -3065,7 +3072,7 @@
             <w:noProof/>
             <w:webHidden/>
           </w:rPr>
-          <w:instrText xml:space="preserve"> PAGEREF _Toc176123872 \h </w:instrText>
+          <w:instrText xml:space="preserve"> PAGEREF _Toc176299608 \h </w:instrText>
         </w:r>
         <w:r>
           <w:rPr>
@@ -3098,7 +3105,7 @@
     </w:p>
     <w:p>
       <w:pPr>
-        <w:pStyle w:val="Indicedellefigure"/>
+        <w:pStyle w:val="TableofFigures"/>
         <w:tabs>
           <w:tab w:val="right" w:leader="dot" w:pos="9620"/>
         </w:tabs>
@@ -3106,13 +3113,14 @@
           <w:rFonts w:asciiTheme="minorHAnsi" w:eastAsiaTheme="minorEastAsia" w:hAnsiTheme="minorHAnsi" w:cstheme="minorBidi"/>
           <w:noProof/>
           <w:kern w:val="2"/>
+          <w:lang w:val="en-US" w:eastAsia="en-US"/>
           <w14:ligatures w14:val="standardContextual"/>
         </w:rPr>
       </w:pPr>
-      <w:hyperlink w:anchor="_Toc176123873" w:history="1">
-        <w:r>
-          <w:rPr>
-            <w:rStyle w:val="Collegamentoipertestuale"/>
+      <w:hyperlink w:anchor="_Toc176299609" w:history="1">
+        <w:r>
+          <w:rPr>
+            <w:rStyle w:val="Hyperlink"/>
             <w:rFonts w:eastAsiaTheme="majorEastAsia"/>
             <w:noProof/>
           </w:rPr>
@@ -3137,7 +3145,7 @@
             <w:noProof/>
             <w:webHidden/>
           </w:rPr>
-          <w:instrText xml:space="preserve"> PAGEREF _Toc176123873 \h </w:instrText>
+          <w:instrText xml:space="preserve"> PAGEREF _Toc176299609 \h </w:instrText>
         </w:r>
         <w:r>
           <w:rPr>
@@ -3170,7 +3178,7 @@
     </w:p>
     <w:p>
       <w:pPr>
-        <w:pStyle w:val="Indicedellefigure"/>
+        <w:pStyle w:val="TableofFigures"/>
         <w:tabs>
           <w:tab w:val="right" w:leader="dot" w:pos="9620"/>
         </w:tabs>
@@ -3178,13 +3186,14 @@
           <w:rFonts w:asciiTheme="minorHAnsi" w:eastAsiaTheme="minorEastAsia" w:hAnsiTheme="minorHAnsi" w:cstheme="minorBidi"/>
           <w:noProof/>
           <w:kern w:val="2"/>
+          <w:lang w:val="en-US" w:eastAsia="en-US"/>
           <w14:ligatures w14:val="standardContextual"/>
         </w:rPr>
       </w:pPr>
-      <w:hyperlink w:anchor="_Toc176123874" w:history="1">
-        <w:r>
-          <w:rPr>
-            <w:rStyle w:val="Collegamentoipertestuale"/>
+      <w:hyperlink w:anchor="_Toc176299610" w:history="1">
+        <w:r>
+          <w:rPr>
+            <w:rStyle w:val="Hyperlink"/>
             <w:rFonts w:eastAsiaTheme="majorEastAsia"/>
             <w:noProof/>
           </w:rPr>
@@ -3209,7 +3218,7 @@
             <w:noProof/>
             <w:webHidden/>
           </w:rPr>
-          <w:instrText xml:space="preserve"> PAGEREF _Toc176123874 \h </w:instrText>
+          <w:instrText xml:space="preserve"> PAGEREF _Toc176299610 \h </w:instrText>
         </w:r>
         <w:r>
           <w:rPr>
@@ -3242,7 +3251,7 @@
     </w:p>
     <w:p>
       <w:pPr>
-        <w:pStyle w:val="Indicedellefigure"/>
+        <w:pStyle w:val="TableofFigures"/>
         <w:tabs>
           <w:tab w:val="right" w:leader="dot" w:pos="9620"/>
         </w:tabs>
@@ -3250,13 +3259,14 @@
           <w:rFonts w:asciiTheme="minorHAnsi" w:eastAsiaTheme="minorEastAsia" w:hAnsiTheme="minorHAnsi" w:cstheme="minorBidi"/>
           <w:noProof/>
           <w:kern w:val="2"/>
+          <w:lang w:val="en-US" w:eastAsia="en-US"/>
           <w14:ligatures w14:val="standardContextual"/>
         </w:rPr>
       </w:pPr>
-      <w:hyperlink w:anchor="_Toc176123875" w:history="1">
-        <w:r>
-          <w:rPr>
-            <w:rStyle w:val="Collegamentoipertestuale"/>
+      <w:hyperlink w:anchor="_Toc176299611" w:history="1">
+        <w:r>
+          <w:rPr>
+            <w:rStyle w:val="Hyperlink"/>
             <w:rFonts w:eastAsiaTheme="majorEastAsia"/>
             <w:noProof/>
           </w:rPr>
@@ -3281,7 +3291,7 @@
             <w:noProof/>
             <w:webHidden/>
           </w:rPr>
-          <w:instrText xml:space="preserve"> PAGEREF _Toc176123875 \h </w:instrText>
+          <w:instrText xml:space="preserve"> PAGEREF _Toc176299611 \h </w:instrText>
         </w:r>
         <w:r>
           <w:rPr>
@@ -3314,7 +3324,7 @@
     </w:p>
     <w:p>
       <w:pPr>
-        <w:pStyle w:val="Indicedellefigure"/>
+        <w:pStyle w:val="TableofFigures"/>
         <w:tabs>
           <w:tab w:val="right" w:leader="dot" w:pos="9620"/>
         </w:tabs>
@@ -3322,17 +3332,18 @@
           <w:rFonts w:asciiTheme="minorHAnsi" w:eastAsiaTheme="minorEastAsia" w:hAnsiTheme="minorHAnsi" w:cstheme="minorBidi"/>
           <w:noProof/>
           <w:kern w:val="2"/>
+          <w:lang w:val="en-US" w:eastAsia="en-US"/>
           <w14:ligatures w14:val="standardContextual"/>
         </w:rPr>
       </w:pPr>
-      <w:hyperlink w:anchor="_Toc176123876" w:history="1">
-        <w:r>
-          <w:rPr>
-            <w:rStyle w:val="Collegamentoipertestuale"/>
+      <w:hyperlink w:anchor="_Toc176299612" w:history="1">
+        <w:r>
+          <w:rPr>
+            <w:rStyle w:val="Hyperlink"/>
             <w:rFonts w:eastAsiaTheme="majorEastAsia"/>
             <w:noProof/>
           </w:rPr>
-          <w:t>Tabella 10 UC7 - Verifica modifiche attività</w:t>
+          <w:t>Tabella 11 UC7 - Verifica modifiche attività</w:t>
         </w:r>
         <w:r>
           <w:rPr>
@@ -3353,7 +3364,7 @@
             <w:noProof/>
             <w:webHidden/>
           </w:rPr>
-          <w:instrText xml:space="preserve"> PAGEREF _Toc176123876 \h </w:instrText>
+          <w:instrText xml:space="preserve"> PAGEREF _Toc176299612 \h </w:instrText>
         </w:r>
         <w:r>
           <w:rPr>
@@ -3386,7 +3397,7 @@
     </w:p>
     <w:p>
       <w:pPr>
-        <w:pStyle w:val="Indicedellefigure"/>
+        <w:pStyle w:val="TableofFigures"/>
         <w:tabs>
           <w:tab w:val="right" w:leader="dot" w:pos="9620"/>
         </w:tabs>
@@ -3394,17 +3405,18 @@
           <w:rFonts w:asciiTheme="minorHAnsi" w:eastAsiaTheme="minorEastAsia" w:hAnsiTheme="minorHAnsi" w:cstheme="minorBidi"/>
           <w:noProof/>
           <w:kern w:val="2"/>
+          <w:lang w:val="en-US" w:eastAsia="en-US"/>
           <w14:ligatures w14:val="standardContextual"/>
         </w:rPr>
       </w:pPr>
-      <w:hyperlink w:anchor="_Toc176123877" w:history="1">
-        <w:r>
-          <w:rPr>
-            <w:rStyle w:val="Collegamentoipertestuale"/>
+      <w:hyperlink w:anchor="_Toc176299613" w:history="1">
+        <w:r>
+          <w:rPr>
+            <w:rStyle w:val="Hyperlink"/>
             <w:rFonts w:eastAsiaTheme="majorEastAsia"/>
             <w:noProof/>
           </w:rPr>
-          <w:t>Tabella 10 UC8 - Eliminazione record</w:t>
+          <w:t>Tabella 12 UC8 - Eliminazione record</w:t>
         </w:r>
         <w:r>
           <w:rPr>
@@ -3425,7 +3437,7 @@
             <w:noProof/>
             <w:webHidden/>
           </w:rPr>
-          <w:instrText xml:space="preserve"> PAGEREF _Toc176123877 \h </w:instrText>
+          <w:instrText xml:space="preserve"> PAGEREF _Toc176299613 \h </w:instrText>
         </w:r>
         <w:r>
           <w:rPr>
@@ -3495,6 +3507,9 @@
       <w:bookmarkEnd w:id="2"/>
     </w:p>
     <w:p>
+      <w:pPr>
+        <w:jc w:val="both"/>
+      </w:pPr>
       <w:r>
         <w:t xml:space="preserve">Il progetto consiste nella creazione di un modulo personalizzato per il framework </w:t>
       </w:r>
@@ -3524,6 +3539,9 @@
       <w:bookmarkEnd w:id="3"/>
     </w:p>
     <w:p>
+      <w:pPr>
+        <w:jc w:val="both"/>
+      </w:pPr>
       <w:r>
         <w:t xml:space="preserve">Il framework </w:t>
       </w:r>
@@ -3538,11 +3556,12 @@
     </w:p>
     <w:p>
       <w:pPr>
-        <w:pStyle w:val="Paragrafoelenco"/>
+        <w:pStyle w:val="ListParagraph"/>
         <w:numPr>
           <w:ilvl w:val="0"/>
           <w:numId w:val="4"/>
         </w:numPr>
+        <w:jc w:val="both"/>
         <w:rPr>
           <w:rFonts w:ascii="Times New Roman" w:hAnsi="Times New Roman" w:cs="Times New Roman"/>
           <w:lang w:val="it-IT"/>
@@ -3574,11 +3593,12 @@
     </w:p>
     <w:p>
       <w:pPr>
-        <w:pStyle w:val="Paragrafoelenco"/>
+        <w:pStyle w:val="ListParagraph"/>
         <w:numPr>
           <w:ilvl w:val="0"/>
           <w:numId w:val="4"/>
         </w:numPr>
+        <w:jc w:val="both"/>
         <w:rPr>
           <w:rFonts w:ascii="Times New Roman" w:hAnsi="Times New Roman" w:cs="Times New Roman"/>
           <w:lang w:val="it-IT"/>
@@ -3686,11 +3706,12 @@
     </w:p>
     <w:p>
       <w:pPr>
-        <w:pStyle w:val="Paragrafoelenco"/>
+        <w:pStyle w:val="ListParagraph"/>
         <w:numPr>
           <w:ilvl w:val="0"/>
           <w:numId w:val="4"/>
         </w:numPr>
+        <w:jc w:val="both"/>
         <w:rPr>
           <w:rFonts w:ascii="Times New Roman" w:hAnsi="Times New Roman" w:cs="Times New Roman"/>
           <w:lang w:val="it-IT"/>
@@ -3728,6 +3749,9 @@
       </w:r>
     </w:p>
     <w:p>
+      <w:pPr>
+        <w:jc w:val="both"/>
+      </w:pPr>
       <w:r>
         <w:t>Per lo sviluppo di un modulo non è necessario conoscere le logiche di coordinamento e</w:t>
       </w:r>
@@ -3761,6 +3785,9 @@
       <w:bookmarkEnd w:id="4"/>
     </w:p>
     <w:p>
+      <w:pPr>
+        <w:jc w:val="both"/>
+      </w:pPr>
       <w:r>
         <w:t xml:space="preserve">Un modulo è organizzato in una struttura ben definita che permette al framework di comprenderne il contenuto e </w:t>
       </w:r>
@@ -3773,11 +3800,12 @@
     </w:p>
     <w:p>
       <w:pPr>
-        <w:pStyle w:val="Paragrafoelenco"/>
+        <w:pStyle w:val="ListParagraph"/>
         <w:numPr>
           <w:ilvl w:val="0"/>
           <w:numId w:val="6"/>
         </w:numPr>
+        <w:jc w:val="both"/>
         <w:rPr>
           <w:rFonts w:ascii="Times New Roman" w:hAnsi="Times New Roman" w:cs="Times New Roman"/>
           <w:lang w:val="it-IT"/>
@@ -3793,11 +3821,12 @@
     </w:p>
     <w:p>
       <w:pPr>
-        <w:pStyle w:val="Paragrafoelenco"/>
+        <w:pStyle w:val="ListParagraph"/>
         <w:numPr>
           <w:ilvl w:val="0"/>
           <w:numId w:val="6"/>
         </w:numPr>
+        <w:jc w:val="both"/>
         <w:rPr>
           <w:rFonts w:ascii="Times New Roman" w:hAnsi="Times New Roman" w:cs="Times New Roman"/>
           <w:lang w:val="it-IT"/>
@@ -3813,11 +3842,12 @@
     </w:p>
     <w:p>
       <w:pPr>
-        <w:pStyle w:val="Paragrafoelenco"/>
+        <w:pStyle w:val="ListParagraph"/>
         <w:numPr>
           <w:ilvl w:val="0"/>
           <w:numId w:val="6"/>
         </w:numPr>
+        <w:jc w:val="both"/>
         <w:rPr>
           <w:rFonts w:ascii="Times New Roman" w:hAnsi="Times New Roman" w:cs="Times New Roman"/>
           <w:lang w:val="it-IT"/>
@@ -3833,11 +3863,12 @@
     </w:p>
     <w:p>
       <w:pPr>
-        <w:pStyle w:val="Paragrafoelenco"/>
+        <w:pStyle w:val="ListParagraph"/>
         <w:numPr>
           <w:ilvl w:val="0"/>
           <w:numId w:val="6"/>
         </w:numPr>
+        <w:jc w:val="both"/>
         <w:rPr>
           <w:rFonts w:ascii="Times New Roman" w:hAnsi="Times New Roman" w:cs="Times New Roman"/>
           <w:lang w:val="it-IT"/>
@@ -3869,11 +3900,12 @@
     </w:p>
     <w:p>
       <w:pPr>
-        <w:pStyle w:val="Paragrafoelenco"/>
+        <w:pStyle w:val="ListParagraph"/>
         <w:numPr>
           <w:ilvl w:val="0"/>
           <w:numId w:val="6"/>
         </w:numPr>
+        <w:jc w:val="both"/>
         <w:rPr>
           <w:rFonts w:ascii="Times New Roman" w:hAnsi="Times New Roman" w:cs="Times New Roman"/>
           <w:lang w:val="it-IT"/>
@@ -3920,6 +3952,9 @@
       <w:bookmarkEnd w:id="5"/>
     </w:p>
     <w:p>
+      <w:pPr>
+        <w:jc w:val="both"/>
+      </w:pPr>
       <w:r>
         <w:t xml:space="preserve">Per prioritizzazione dei requisiti è stata utilizzato il modello </w:t>
       </w:r>
@@ -3934,11 +3969,12 @@
     </w:p>
     <w:p>
       <w:pPr>
-        <w:pStyle w:val="Paragrafoelenco"/>
+        <w:pStyle w:val="ListParagraph"/>
         <w:numPr>
           <w:ilvl w:val="0"/>
           <w:numId w:val="7"/>
         </w:numPr>
+        <w:jc w:val="both"/>
         <w:rPr>
           <w:rFonts w:ascii="Times New Roman" w:hAnsi="Times New Roman" w:cs="Times New Roman"/>
           <w:lang w:val="it-IT"/>
@@ -3977,11 +4013,12 @@
     </w:p>
     <w:p>
       <w:pPr>
-        <w:pStyle w:val="Paragrafoelenco"/>
+        <w:pStyle w:val="ListParagraph"/>
         <w:numPr>
           <w:ilvl w:val="0"/>
           <w:numId w:val="7"/>
         </w:numPr>
+        <w:jc w:val="both"/>
         <w:rPr>
           <w:rFonts w:ascii="Times New Roman" w:hAnsi="Times New Roman" w:cs="Times New Roman"/>
           <w:lang w:val="it-IT"/>
@@ -4022,11 +4059,12 @@
     </w:p>
     <w:p>
       <w:pPr>
-        <w:pStyle w:val="Paragrafoelenco"/>
+        <w:pStyle w:val="ListParagraph"/>
         <w:numPr>
           <w:ilvl w:val="0"/>
           <w:numId w:val="7"/>
         </w:numPr>
+        <w:jc w:val="both"/>
         <w:rPr>
           <w:rFonts w:ascii="Times New Roman" w:hAnsi="Times New Roman" w:cs="Times New Roman"/>
           <w:lang w:val="it-IT"/>
@@ -4074,11 +4112,12 @@
     </w:p>
     <w:p>
       <w:pPr>
-        <w:pStyle w:val="Paragrafoelenco"/>
+        <w:pStyle w:val="ListParagraph"/>
         <w:numPr>
           <w:ilvl w:val="0"/>
           <w:numId w:val="7"/>
         </w:numPr>
+        <w:jc w:val="both"/>
         <w:rPr>
           <w:rFonts w:ascii="Times New Roman" w:hAnsi="Times New Roman" w:cs="Times New Roman"/>
           <w:lang w:val="it-IT"/>
@@ -4120,7 +4159,7 @@
     <w:p/>
     <w:tbl>
       <w:tblPr>
-        <w:tblStyle w:val="Grigliatabella"/>
+        <w:tblStyle w:val="TableGrid"/>
         <w:tblW w:w="0" w:type="auto"/>
         <w:jc w:val="center"/>
         <w:tblLook w:val="04A0" w:firstRow="1" w:lastRow="0" w:firstColumn="1" w:lastColumn="0" w:noHBand="0" w:noVBand="1"/>
@@ -4161,7 +4200,7 @@
           </w:tcPr>
           <w:p>
             <w:pPr>
-              <w:pStyle w:val="Paragrafoelenco"/>
+              <w:pStyle w:val="ListParagraph"/>
               <w:keepNext/>
               <w:numPr>
                 <w:ilvl w:val="0"/>
@@ -4180,7 +4219,7 @@
           </w:p>
           <w:p>
             <w:pPr>
-              <w:pStyle w:val="Paragrafoelenco"/>
+              <w:pStyle w:val="ListParagraph"/>
               <w:keepNext/>
               <w:numPr>
                 <w:ilvl w:val="0"/>
@@ -4199,7 +4238,7 @@
           </w:p>
           <w:p>
             <w:pPr>
-              <w:pStyle w:val="Paragrafoelenco"/>
+              <w:pStyle w:val="ListParagraph"/>
               <w:keepNext/>
               <w:numPr>
                 <w:ilvl w:val="0"/>
@@ -4218,7 +4257,7 @@
           </w:p>
           <w:p>
             <w:pPr>
-              <w:pStyle w:val="Paragrafoelenco"/>
+              <w:pStyle w:val="ListParagraph"/>
               <w:keepNext/>
               <w:numPr>
                 <w:ilvl w:val="0"/>
@@ -4251,10 +4290,10 @@
     </w:tbl>
     <w:p>
       <w:pPr>
-        <w:pStyle w:val="Didascalia"/>
+        <w:pStyle w:val="Caption"/>
         <w:jc w:val="center"/>
       </w:pPr>
-      <w:bookmarkStart w:id="6" w:name="_Toc176123866"/>
+      <w:bookmarkStart w:id="6" w:name="_Toc176299602"/>
       <w:r>
         <w:t xml:space="preserve">Tabella </w:t>
       </w:r>
@@ -4296,7 +4335,7 @@
     </w:p>
     <w:tbl>
       <w:tblPr>
-        <w:tblStyle w:val="Grigliatabella"/>
+        <w:tblStyle w:val="TableGrid"/>
         <w:tblW w:w="0" w:type="auto"/>
         <w:jc w:val="center"/>
         <w:tblLook w:val="04A0" w:firstRow="1" w:lastRow="0" w:firstColumn="1" w:lastColumn="0" w:noHBand="0" w:noVBand="1"/>
@@ -4342,7 +4381,7 @@
           </w:tcPr>
           <w:p>
             <w:pPr>
-              <w:pStyle w:val="Paragrafoelenco"/>
+              <w:pStyle w:val="ListParagraph"/>
               <w:numPr>
                 <w:ilvl w:val="0"/>
                 <w:numId w:val="9"/>
@@ -4360,7 +4399,7 @@
           </w:p>
           <w:p>
             <w:pPr>
-              <w:pStyle w:val="Paragrafoelenco"/>
+              <w:pStyle w:val="ListParagraph"/>
               <w:numPr>
                 <w:ilvl w:val="0"/>
                 <w:numId w:val="9"/>
@@ -4378,7 +4417,7 @@
           </w:p>
           <w:p>
             <w:pPr>
-              <w:pStyle w:val="Paragrafoelenco"/>
+              <w:pStyle w:val="ListParagraph"/>
               <w:numPr>
                 <w:ilvl w:val="0"/>
                 <w:numId w:val="9"/>
@@ -4410,7 +4449,7 @@
           </w:p>
           <w:p>
             <w:pPr>
-              <w:pStyle w:val="Paragrafoelenco"/>
+              <w:pStyle w:val="ListParagraph"/>
               <w:numPr>
                 <w:ilvl w:val="0"/>
                 <w:numId w:val="9"/>
@@ -4454,7 +4493,7 @@
           </w:p>
           <w:p>
             <w:pPr>
-              <w:pStyle w:val="Paragrafoelenco"/>
+              <w:pStyle w:val="ListParagraph"/>
               <w:numPr>
                 <w:ilvl w:val="0"/>
                 <w:numId w:val="9"/>
@@ -4472,7 +4511,7 @@
           </w:p>
           <w:p>
             <w:pPr>
-              <w:pStyle w:val="Paragrafoelenco"/>
+              <w:pStyle w:val="ListParagraph"/>
               <w:numPr>
                 <w:ilvl w:val="0"/>
                 <w:numId w:val="9"/>
@@ -4504,10 +4543,10 @@
     </w:tbl>
     <w:p>
       <w:pPr>
-        <w:pStyle w:val="Didascalia"/>
+        <w:pStyle w:val="Caption"/>
         <w:jc w:val="center"/>
       </w:pPr>
-      <w:bookmarkStart w:id="7" w:name="_Toc176123867"/>
+      <w:bookmarkStart w:id="7" w:name="_Toc176299603"/>
       <w:r>
         <w:t xml:space="preserve">Tabella </w:t>
       </w:r>
@@ -4569,7 +4608,7 @@
     </w:p>
     <w:tbl>
       <w:tblPr>
-        <w:tblStyle w:val="Grigliatabella"/>
+        <w:tblStyle w:val="TableGrid"/>
         <w:tblW w:w="0" w:type="auto"/>
         <w:jc w:val="center"/>
         <w:tblLook w:val="04A0" w:firstRow="1" w:lastRow="0" w:firstColumn="1" w:lastColumn="0" w:noHBand="0" w:noVBand="1"/>
@@ -4615,7 +4654,7 @@
           </w:tcPr>
           <w:p>
             <w:pPr>
-              <w:pStyle w:val="Paragrafoelenco"/>
+              <w:pStyle w:val="ListParagraph"/>
               <w:numPr>
                 <w:ilvl w:val="0"/>
                 <w:numId w:val="9"/>
@@ -4647,7 +4686,7 @@
           </w:p>
           <w:p>
             <w:pPr>
-              <w:pStyle w:val="Paragrafoelenco"/>
+              <w:pStyle w:val="ListParagraph"/>
               <w:numPr>
                 <w:ilvl w:val="0"/>
                 <w:numId w:val="9"/>
@@ -4665,7 +4704,7 @@
           </w:p>
           <w:p>
             <w:pPr>
-              <w:pStyle w:val="Paragrafoelenco"/>
+              <w:pStyle w:val="ListParagraph"/>
               <w:numPr>
                 <w:ilvl w:val="0"/>
                 <w:numId w:val="9"/>
@@ -4683,7 +4722,7 @@
           </w:p>
           <w:p>
             <w:pPr>
-              <w:pStyle w:val="Paragrafoelenco"/>
+              <w:pStyle w:val="ListParagraph"/>
               <w:numPr>
                 <w:ilvl w:val="0"/>
                 <w:numId w:val="9"/>
@@ -4701,7 +4740,7 @@
           </w:p>
           <w:p>
             <w:pPr>
-              <w:pStyle w:val="Paragrafoelenco"/>
+              <w:pStyle w:val="ListParagraph"/>
               <w:numPr>
                 <w:ilvl w:val="0"/>
                 <w:numId w:val="9"/>
@@ -4733,10 +4772,10 @@
     </w:tbl>
     <w:p>
       <w:pPr>
-        <w:pStyle w:val="Didascalia"/>
+        <w:pStyle w:val="Caption"/>
         <w:jc w:val="center"/>
       </w:pPr>
-      <w:bookmarkStart w:id="8" w:name="_Toc176123868"/>
+      <w:bookmarkStart w:id="8" w:name="_Toc176299604"/>
       <w:r>
         <w:t xml:space="preserve">Tabella </w:t>
       </w:r>
@@ -4786,7 +4825,7 @@
     </w:p>
     <w:tbl>
       <w:tblPr>
-        <w:tblStyle w:val="Grigliatabella"/>
+        <w:tblStyle w:val="TableGrid"/>
         <w:tblW w:w="0" w:type="auto"/>
         <w:jc w:val="center"/>
         <w:tblLook w:val="04A0" w:firstRow="1" w:lastRow="0" w:firstColumn="1" w:lastColumn="0" w:noHBand="0" w:noVBand="1"/>
@@ -4832,7 +4871,7 @@
           </w:tcPr>
           <w:p>
             <w:pPr>
-              <w:pStyle w:val="Paragrafoelenco"/>
+              <w:pStyle w:val="ListParagraph"/>
               <w:numPr>
                 <w:ilvl w:val="0"/>
                 <w:numId w:val="9"/>
@@ -4850,7 +4889,7 @@
           </w:p>
           <w:p>
             <w:pPr>
-              <w:pStyle w:val="Paragrafoelenco"/>
+              <w:pStyle w:val="ListParagraph"/>
               <w:numPr>
                 <w:ilvl w:val="0"/>
                 <w:numId w:val="9"/>
@@ -4868,7 +4907,7 @@
           </w:p>
           <w:p>
             <w:pPr>
-              <w:pStyle w:val="Paragrafoelenco"/>
+              <w:pStyle w:val="ListParagraph"/>
               <w:numPr>
                 <w:ilvl w:val="0"/>
                 <w:numId w:val="9"/>
@@ -4898,7 +4937,7 @@
           </w:p>
           <w:p>
             <w:pPr>
-              <w:pStyle w:val="Paragrafoelenco"/>
+              <w:pStyle w:val="ListParagraph"/>
               <w:numPr>
                 <w:ilvl w:val="0"/>
                 <w:numId w:val="9"/>
@@ -4916,7 +4955,7 @@
           </w:p>
           <w:p>
             <w:pPr>
-              <w:pStyle w:val="Paragrafoelenco"/>
+              <w:pStyle w:val="ListParagraph"/>
               <w:numPr>
                 <w:ilvl w:val="0"/>
                 <w:numId w:val="9"/>
@@ -4934,7 +4973,7 @@
           </w:p>
           <w:p>
             <w:pPr>
-              <w:pStyle w:val="Paragrafoelenco"/>
+              <w:pStyle w:val="ListParagraph"/>
               <w:numPr>
                 <w:ilvl w:val="0"/>
                 <w:numId w:val="9"/>
@@ -4966,13 +5005,13 @@
     </w:tbl>
     <w:p>
       <w:pPr>
-        <w:pStyle w:val="Didascalia"/>
+        <w:pStyle w:val="Caption"/>
         <w:jc w:val="center"/>
         <w:rPr>
           <w:lang w:val="en-US"/>
         </w:rPr>
       </w:pPr>
-      <w:bookmarkStart w:id="9" w:name="_Toc176123869"/>
+      <w:bookmarkStart w:id="9" w:name="_Toc176299605"/>
       <w:proofErr w:type="spellStart"/>
       <w:r>
         <w:rPr>
@@ -4988,6 +5027,9 @@
         <w:t xml:space="preserve"> </w:t>
       </w:r>
       <w:r>
+        <w:rPr>
+          <w:lang w:val="en-US"/>
+        </w:rPr>
         <w:fldChar w:fldCharType="begin"/>
       </w:r>
       <w:r>
@@ -4997,6 +5039,9 @@
         <w:instrText xml:space="preserve"> SEQ Tabella \* ARABIC </w:instrText>
       </w:r>
       <w:r>
+        <w:rPr>
+          <w:lang w:val="en-US"/>
+        </w:rPr>
         <w:fldChar w:fldCharType="separate"/>
       </w:r>
       <w:r>
@@ -5007,6 +5052,9 @@
         <w:t>4</w:t>
       </w:r>
       <w:r>
+        <w:rPr>
+          <w:lang w:val="en-US"/>
+        </w:rPr>
         <w:fldChar w:fldCharType="end"/>
       </w:r>
       <w:r>
@@ -5062,6 +5110,9 @@
       <w:bookmarkEnd w:id="10"/>
     </w:p>
     <w:p>
+      <w:pPr>
+        <w:jc w:val="both"/>
+      </w:pPr>
       <w:r>
         <w:t xml:space="preserve">Di seguito sono specificati i casi d’uso </w:t>
       </w:r>
@@ -5083,7 +5134,7 @@
     <w:p/>
     <w:tbl>
       <w:tblPr>
-        <w:tblStyle w:val="Grigliatabella"/>
+        <w:tblStyle w:val="TableGrid"/>
         <w:tblW w:w="0" w:type="auto"/>
         <w:tblInd w:w="1893" w:type="dxa"/>
         <w:tblLook w:val="04A0" w:firstRow="1" w:lastRow="0" w:firstColumn="1" w:lastColumn="0" w:noHBand="0" w:noVBand="1"/>
@@ -5198,7 +5249,7 @@
           </w:tcPr>
           <w:p>
             <w:pPr>
-              <w:pStyle w:val="Paragrafoelenco"/>
+              <w:pStyle w:val="ListParagraph"/>
               <w:numPr>
                 <w:ilvl w:val="0"/>
                 <w:numId w:val="10"/>
@@ -5218,7 +5269,7 @@
           </w:p>
           <w:p>
             <w:pPr>
-              <w:pStyle w:val="Paragrafoelenco"/>
+              <w:pStyle w:val="ListParagraph"/>
               <w:numPr>
                 <w:ilvl w:val="0"/>
                 <w:numId w:val="10"/>
@@ -5299,10 +5350,10 @@
     </w:tbl>
     <w:p>
       <w:pPr>
-        <w:pStyle w:val="Didascalia"/>
+        <w:pStyle w:val="Caption"/>
         <w:jc w:val="center"/>
       </w:pPr>
-      <w:bookmarkStart w:id="11" w:name="_Toc176123870"/>
+      <w:bookmarkStart w:id="11" w:name="_Toc176299606"/>
       <w:r>
         <w:t xml:space="preserve">Tabella </w:t>
       </w:r>
@@ -5335,7 +5386,7 @@
     <w:p/>
     <w:tbl>
       <w:tblPr>
-        <w:tblStyle w:val="Grigliatabella"/>
+        <w:tblStyle w:val="TableGrid"/>
         <w:tblW w:w="0" w:type="auto"/>
         <w:tblInd w:w="1893" w:type="dxa"/>
         <w:tblLook w:val="04A0" w:firstRow="1" w:lastRow="0" w:firstColumn="1" w:lastColumn="0" w:noHBand="0" w:noVBand="1"/>
@@ -5471,7 +5522,7 @@
           </w:tcPr>
           <w:p>
             <w:pPr>
-              <w:pStyle w:val="Paragrafoelenco"/>
+              <w:pStyle w:val="ListParagraph"/>
               <w:numPr>
                 <w:ilvl w:val="0"/>
                 <w:numId w:val="12"/>
@@ -5509,7 +5560,7 @@
           </w:p>
           <w:p>
             <w:pPr>
-              <w:pStyle w:val="Paragrafoelenco"/>
+              <w:pStyle w:val="ListParagraph"/>
               <w:numPr>
                 <w:ilvl w:val="0"/>
                 <w:numId w:val="12"/>
@@ -5596,10 +5647,10 @@
     </w:tbl>
     <w:p>
       <w:pPr>
-        <w:pStyle w:val="Didascalia"/>
+        <w:pStyle w:val="Caption"/>
         <w:jc w:val="center"/>
       </w:pPr>
-      <w:bookmarkStart w:id="12" w:name="_Toc176123871"/>
+      <w:bookmarkStart w:id="12" w:name="_Toc176299607"/>
       <w:r>
         <w:t xml:space="preserve">Tabella </w:t>
       </w:r>
@@ -5638,7 +5689,7 @@
     <w:p/>
     <w:tbl>
       <w:tblPr>
-        <w:tblStyle w:val="Grigliatabella"/>
+        <w:tblStyle w:val="TableGrid"/>
         <w:tblW w:w="0" w:type="auto"/>
         <w:tblInd w:w="1893" w:type="dxa"/>
         <w:tblLook w:val="04A0" w:firstRow="1" w:lastRow="0" w:firstColumn="1" w:lastColumn="0" w:noHBand="0" w:noVBand="1"/>
@@ -5765,7 +5816,7 @@
           </w:tcPr>
           <w:p>
             <w:pPr>
-              <w:pStyle w:val="Paragrafoelenco"/>
+              <w:pStyle w:val="ListParagraph"/>
               <w:numPr>
                 <w:ilvl w:val="0"/>
                 <w:numId w:val="11"/>
@@ -5785,7 +5836,7 @@
           </w:p>
           <w:p>
             <w:pPr>
-              <w:pStyle w:val="Paragrafoelenco"/>
+              <w:pStyle w:val="ListParagraph"/>
               <w:numPr>
                 <w:ilvl w:val="0"/>
                 <w:numId w:val="11"/>
@@ -5877,10 +5928,10 @@
     </w:tbl>
     <w:p>
       <w:pPr>
-        <w:pStyle w:val="Didascalia"/>
+        <w:pStyle w:val="Caption"/>
         <w:jc w:val="center"/>
       </w:pPr>
-      <w:bookmarkStart w:id="13" w:name="_Toc176123872"/>
+      <w:bookmarkStart w:id="13" w:name="_Toc176299608"/>
       <w:r>
         <w:t xml:space="preserve">Tabella </w:t>
       </w:r>
@@ -5919,7 +5970,7 @@
     <w:p/>
     <w:tbl>
       <w:tblPr>
-        <w:tblStyle w:val="Grigliatabella"/>
+        <w:tblStyle w:val="TableGrid"/>
         <w:tblW w:w="0" w:type="auto"/>
         <w:tblInd w:w="1893" w:type="dxa"/>
         <w:tblLook w:val="04A0" w:firstRow="1" w:lastRow="0" w:firstColumn="1" w:lastColumn="0" w:noHBand="0" w:noVBand="1"/>
@@ -6066,7 +6117,7 @@
           </w:tcPr>
           <w:p>
             <w:pPr>
-              <w:pStyle w:val="Paragrafoelenco"/>
+              <w:pStyle w:val="ListParagraph"/>
               <w:numPr>
                 <w:ilvl w:val="0"/>
                 <w:numId w:val="13"/>
@@ -6086,7 +6137,7 @@
           </w:p>
           <w:p>
             <w:pPr>
-              <w:pStyle w:val="Paragrafoelenco"/>
+              <w:pStyle w:val="ListParagraph"/>
               <w:numPr>
                 <w:ilvl w:val="0"/>
                 <w:numId w:val="13"/>
@@ -6106,7 +6157,7 @@
           </w:p>
           <w:p>
             <w:pPr>
-              <w:pStyle w:val="Paragrafoelenco"/>
+              <w:pStyle w:val="ListParagraph"/>
               <w:numPr>
                 <w:ilvl w:val="0"/>
                 <w:numId w:val="13"/>
@@ -6126,7 +6177,7 @@
           </w:p>
           <w:p>
             <w:pPr>
-              <w:pStyle w:val="Paragrafoelenco"/>
+              <w:pStyle w:val="ListParagraph"/>
               <w:numPr>
                 <w:ilvl w:val="0"/>
                 <w:numId w:val="13"/>
@@ -6226,10 +6277,10 @@
     </w:tbl>
     <w:p>
       <w:pPr>
-        <w:pStyle w:val="Didascalia"/>
+        <w:pStyle w:val="Caption"/>
         <w:jc w:val="center"/>
       </w:pPr>
-      <w:bookmarkStart w:id="14" w:name="_Toc176123873"/>
+      <w:bookmarkStart w:id="14" w:name="_Toc176299609"/>
       <w:r>
         <w:t xml:space="preserve">Tabella </w:t>
       </w:r>
@@ -6272,7 +6323,7 @@
     </w:p>
     <w:tbl>
       <w:tblPr>
-        <w:tblStyle w:val="Grigliatabella"/>
+        <w:tblStyle w:val="TableGrid"/>
         <w:tblW w:w="0" w:type="auto"/>
         <w:tblInd w:w="1893" w:type="dxa"/>
         <w:tblLook w:val="04A0" w:firstRow="1" w:lastRow="0" w:firstColumn="1" w:lastColumn="0" w:noHBand="0" w:noVBand="1"/>
@@ -6423,7 +6474,7 @@
           </w:tcPr>
           <w:p>
             <w:pPr>
-              <w:pStyle w:val="Paragrafoelenco"/>
+              <w:pStyle w:val="ListParagraph"/>
               <w:numPr>
                 <w:ilvl w:val="0"/>
                 <w:numId w:val="14"/>
@@ -6443,7 +6494,7 @@
           </w:p>
           <w:p>
             <w:pPr>
-              <w:pStyle w:val="Paragrafoelenco"/>
+              <w:pStyle w:val="ListParagraph"/>
               <w:numPr>
                 <w:ilvl w:val="0"/>
                 <w:numId w:val="14"/>
@@ -6463,7 +6514,7 @@
           </w:p>
           <w:p>
             <w:pPr>
-              <w:pStyle w:val="Paragrafoelenco"/>
+              <w:pStyle w:val="ListParagraph"/>
               <w:numPr>
                 <w:ilvl w:val="0"/>
                 <w:numId w:val="14"/>
@@ -6533,7 +6584,7 @@
           </w:p>
           <w:p>
             <w:pPr>
-              <w:pStyle w:val="Paragrafoelenco"/>
+              <w:pStyle w:val="ListParagraph"/>
               <w:numPr>
                 <w:ilvl w:val="0"/>
                 <w:numId w:val="14"/>
@@ -6663,10 +6714,10 @@
     </w:tbl>
     <w:p>
       <w:pPr>
-        <w:pStyle w:val="Didascalia"/>
+        <w:pStyle w:val="Caption"/>
         <w:jc w:val="center"/>
       </w:pPr>
-      <w:bookmarkStart w:id="15" w:name="_Toc176123874"/>
+      <w:bookmarkStart w:id="15" w:name="_Toc176299610"/>
       <w:r>
         <w:t xml:space="preserve">Tabella </w:t>
       </w:r>
@@ -6705,7 +6756,7 @@
     <w:p/>
     <w:tbl>
       <w:tblPr>
-        <w:tblStyle w:val="Grigliatabella"/>
+        <w:tblStyle w:val="TableGrid"/>
         <w:tblW w:w="0" w:type="auto"/>
         <w:tblInd w:w="1893" w:type="dxa"/>
         <w:tblLook w:val="04A0" w:firstRow="1" w:lastRow="0" w:firstColumn="1" w:lastColumn="0" w:noHBand="0" w:noVBand="1"/>
@@ -6832,7 +6883,7 @@
           </w:tcPr>
           <w:p>
             <w:pPr>
-              <w:pStyle w:val="Paragrafoelenco"/>
+              <w:pStyle w:val="ListParagraph"/>
               <w:numPr>
                 <w:ilvl w:val="0"/>
                 <w:numId w:val="15"/>
@@ -6866,7 +6917,7 @@
           </w:p>
           <w:p>
             <w:pPr>
-              <w:pStyle w:val="Paragrafoelenco"/>
+              <w:pStyle w:val="ListParagraph"/>
               <w:numPr>
                 <w:ilvl w:val="0"/>
                 <w:numId w:val="15"/>
@@ -6929,7 +6980,7 @@
           </w:p>
           <w:p>
             <w:pPr>
-              <w:pStyle w:val="Paragrafoelenco"/>
+              <w:pStyle w:val="ListParagraph"/>
               <w:numPr>
                 <w:ilvl w:val="0"/>
                 <w:numId w:val="15"/>
@@ -6994,10 +7045,10 @@
     </w:tbl>
     <w:p>
       <w:pPr>
-        <w:pStyle w:val="Didascalia"/>
+        <w:pStyle w:val="Caption"/>
         <w:jc w:val="center"/>
       </w:pPr>
-      <w:bookmarkStart w:id="16" w:name="_Toc176123875"/>
+      <w:bookmarkStart w:id="16" w:name="_Toc176299611"/>
       <w:r>
         <w:t xml:space="preserve">Tabella </w:t>
       </w:r>
@@ -7026,7 +7077,7 @@
     </w:p>
     <w:tbl>
       <w:tblPr>
-        <w:tblStyle w:val="Grigliatabella"/>
+        <w:tblStyle w:val="TableGrid"/>
         <w:tblW w:w="0" w:type="auto"/>
         <w:tblInd w:w="1893" w:type="dxa"/>
         <w:tblLook w:val="04A0" w:firstRow="1" w:lastRow="0" w:firstColumn="1" w:lastColumn="0" w:noHBand="0" w:noVBand="1"/>
@@ -7154,7 +7205,7 @@
           </w:tcPr>
           <w:p>
             <w:pPr>
-              <w:pStyle w:val="Paragrafoelenco"/>
+              <w:pStyle w:val="ListParagraph"/>
               <w:numPr>
                 <w:ilvl w:val="0"/>
                 <w:numId w:val="17"/>
@@ -7180,7 +7231,7 @@
           </w:p>
           <w:p>
             <w:pPr>
-              <w:pStyle w:val="Paragrafoelenco"/>
+              <w:pStyle w:val="ListParagraph"/>
               <w:numPr>
                 <w:ilvl w:val="0"/>
                 <w:numId w:val="17"/>
@@ -7200,7 +7251,7 @@
           </w:p>
           <w:p>
             <w:pPr>
-              <w:pStyle w:val="Paragrafoelenco"/>
+              <w:pStyle w:val="ListParagraph"/>
               <w:numPr>
                 <w:ilvl w:val="0"/>
                 <w:numId w:val="17"/>
@@ -7220,7 +7271,7 @@
           </w:p>
           <w:p>
             <w:pPr>
-              <w:pStyle w:val="Paragrafoelenco"/>
+              <w:pStyle w:val="ListParagraph"/>
               <w:numPr>
                 <w:ilvl w:val="0"/>
                 <w:numId w:val="17"/>
@@ -7285,10 +7336,10 @@
     </w:tbl>
     <w:p>
       <w:pPr>
-        <w:pStyle w:val="Didascalia"/>
+        <w:pStyle w:val="Caption"/>
         <w:jc w:val="center"/>
       </w:pPr>
-      <w:bookmarkStart w:id="17" w:name="_Toc176123876"/>
+      <w:bookmarkStart w:id="17" w:name="_Toc176299612"/>
       <w:r>
         <w:t xml:space="preserve">Tabella </w:t>
       </w:r>
@@ -7305,26 +7356,22 @@
         <w:rPr>
           <w:noProof/>
         </w:rPr>
-        <w:t>10</w:t>
+        <w:t>11</w:t>
       </w:r>
       <w:r>
         <w:fldChar w:fldCharType="end"/>
       </w:r>
       <w:r>
-        <w:t xml:space="preserve"> UC7</w:t>
-      </w:r>
-      <w:r>
-        <w:t xml:space="preserve"> -</w:t>
-      </w:r>
-      <w:r>
-        <w:t xml:space="preserve"> Verifica modifiche attività</w:t>
+        <w:t xml:space="preserve"> UC7 - </w:t>
+      </w:r>
+      <w:r>
+        <w:t>Verifica modifiche attività</w:t>
       </w:r>
       <w:bookmarkEnd w:id="17"/>
     </w:p>
-    <w:p/>
     <w:tbl>
       <w:tblPr>
-        <w:tblStyle w:val="Grigliatabella"/>
+        <w:tblStyle w:val="TableGrid"/>
         <w:tblW w:w="0" w:type="auto"/>
         <w:tblInd w:w="1893" w:type="dxa"/>
         <w:tblLook w:val="04A0" w:firstRow="1" w:lastRow="0" w:firstColumn="1" w:lastColumn="0" w:noHBand="0" w:noVBand="1"/>
@@ -7448,7 +7495,7 @@
           </w:tcPr>
           <w:p>
             <w:pPr>
-              <w:pStyle w:val="Paragrafoelenco"/>
+              <w:pStyle w:val="ListParagraph"/>
               <w:numPr>
                 <w:ilvl w:val="0"/>
                 <w:numId w:val="18"/>
@@ -7488,7 +7535,7 @@
           </w:p>
           <w:p>
             <w:pPr>
-              <w:pStyle w:val="Paragrafoelenco"/>
+              <w:pStyle w:val="ListParagraph"/>
               <w:numPr>
                 <w:ilvl w:val="0"/>
                 <w:numId w:val="18"/>
@@ -7607,10 +7654,10 @@
     </w:tbl>
     <w:p>
       <w:pPr>
-        <w:pStyle w:val="Didascalia"/>
+        <w:pStyle w:val="Caption"/>
         <w:jc w:val="center"/>
       </w:pPr>
-      <w:bookmarkStart w:id="18" w:name="_Toc176123877"/>
+      <w:bookmarkStart w:id="18" w:name="_Toc176299613"/>
       <w:r>
         <w:t xml:space="preserve">Tabella </w:t>
       </w:r>
@@ -7627,23 +7674,19 @@
         <w:rPr>
           <w:noProof/>
         </w:rPr>
-        <w:t>10</w:t>
+        <w:t>12</w:t>
       </w:r>
       <w:r>
         <w:fldChar w:fldCharType="end"/>
       </w:r>
       <w:r>
-        <w:t xml:space="preserve"> UC8 </w:t>
-      </w:r>
-      <w:r>
-        <w:t xml:space="preserve">- </w:t>
-      </w:r>
-      <w:r>
-        <w:t>Eliminazione record</w:t>
+        <w:t xml:space="preserve"> </w:t>
+      </w:r>
+      <w:r>
+        <w:t>UC8 - Eliminazione record</w:t>
       </w:r>
       <w:bookmarkEnd w:id="18"/>
     </w:p>
-    <w:p/>
     <w:p>
       <w:r>
         <w:br w:type="page"/>
@@ -7717,7 +7760,7 @@
     </w:p>
     <w:p>
       <w:pPr>
-        <w:pStyle w:val="Didascalia"/>
+        <w:pStyle w:val="Caption"/>
         <w:jc w:val="center"/>
       </w:pPr>
       <w:bookmarkStart w:id="20" w:name="_Toc176123856"/>
@@ -7748,6 +7791,9 @@
       <w:bookmarkEnd w:id="20"/>
     </w:p>
     <w:p>
+      <w:pPr>
+        <w:jc w:val="both"/>
+      </w:pPr>
       <w:r>
         <w:t xml:space="preserve">La classe </w:t>
       </w:r>
@@ -7777,9 +7823,14 @@
         <w:t xml:space="preserve">, oltre alla gestione delle relazioni tra le entità. </w:t>
       </w:r>
     </w:p>
-    <w:p/>
-    <w:p>
-      <w:pPr>
+    <w:p>
+      <w:pPr>
+        <w:jc w:val="both"/>
+      </w:pPr>
+    </w:p>
+    <w:p>
+      <w:pPr>
+        <w:jc w:val="both"/>
         <w:rPr>
           <w:u w:val="single"/>
         </w:rPr>
@@ -7865,8 +7916,15 @@
         <w:t>.</w:t>
       </w:r>
     </w:p>
-    <w:p/>
-    <w:p>
+    <w:p>
+      <w:pPr>
+        <w:jc w:val="both"/>
+      </w:pPr>
+    </w:p>
+    <w:p>
+      <w:pPr>
+        <w:jc w:val="both"/>
+      </w:pPr>
       <w:r>
         <w:t xml:space="preserve">La classe </w:t>
       </w:r>
@@ -7881,8 +7939,15 @@
         <w:t xml:space="preserve"> rappresenta un obiettivo chiave del progetto che racchiude al suo interno una serie di attività che devono essere completate. È descritta da una data di inizio, una data di fine e uno stato.</w:t>
       </w:r>
     </w:p>
-    <w:p/>
-    <w:p>
+    <w:p>
+      <w:pPr>
+        <w:jc w:val="both"/>
+      </w:pPr>
+    </w:p>
+    <w:p>
+      <w:pPr>
+        <w:jc w:val="both"/>
+      </w:pPr>
       <w:r>
         <w:t xml:space="preserve">La classe </w:t>
       </w:r>
@@ -7956,6 +8021,9 @@
     </w:p>
     <w:p/>
     <w:p>
+      <w:pPr>
+        <w:jc w:val="both"/>
+      </w:pPr>
       <w:r>
         <w:lastRenderedPageBreak/>
         <w:t xml:space="preserve">La classe </w:t>
@@ -8076,7 +8144,7 @@
     </w:p>
     <w:p>
       <w:pPr>
-        <w:pStyle w:val="Didascalia"/>
+        <w:pStyle w:val="Caption"/>
         <w:jc w:val="center"/>
       </w:pPr>
       <w:bookmarkStart w:id="23" w:name="_Toc176123857"/>
@@ -8185,7 +8253,7 @@
     </w:p>
     <w:p>
       <w:pPr>
-        <w:pStyle w:val="Didascalia"/>
+        <w:pStyle w:val="Caption"/>
         <w:jc w:val="center"/>
       </w:pPr>
       <w:bookmarkStart w:id="25" w:name="_Toc176123858"/>
@@ -8232,6 +8300,9 @@
       <w:bookmarkEnd w:id="26"/>
     </w:p>
     <w:p>
+      <w:pPr>
+        <w:jc w:val="both"/>
+      </w:pPr>
       <w:r>
         <w:t>Di seguito delle immagini con le viste più significative del modulo implementato.</w:t>
       </w:r>
@@ -8309,7 +8380,7 @@
     </w:p>
     <w:p>
       <w:pPr>
-        <w:pStyle w:val="Didascalia"/>
+        <w:pStyle w:val="Caption"/>
         <w:jc w:val="center"/>
       </w:pPr>
       <w:bookmarkStart w:id="28" w:name="_Toc176123859"/>
@@ -8419,7 +8490,7 @@
     </w:p>
     <w:p>
       <w:pPr>
-        <w:pStyle w:val="Didascalia"/>
+        <w:pStyle w:val="Caption"/>
       </w:pPr>
       <w:bookmarkStart w:id="30" w:name="_Toc176123860"/>
       <w:r>
@@ -8466,25 +8537,7 @@
         <w:rPr>
           <w:lang w:val="it-IT"/>
         </w:rPr>
-        <w:t>rogett</w:t>
-      </w:r>
-      <w:r>
-        <w:rPr>
-          <w:lang w:val="it-IT"/>
-        </w:rPr>
-        <w:t>o</w:t>
-      </w:r>
-      <w:r>
-        <w:rPr>
-          <w:lang w:val="it-IT"/>
-        </w:rPr>
-        <w:t xml:space="preserve">: </w:t>
-      </w:r>
-      <w:r>
-        <w:rPr>
-          <w:lang w:val="it-IT"/>
-        </w:rPr>
-        <w:t>label</w:t>
+        <w:t>rogetto: label</w:t>
       </w:r>
       <w:bookmarkEnd w:id="31"/>
     </w:p>
@@ -8545,7 +8598,7 @@
     </w:p>
     <w:p>
       <w:pPr>
-        <w:pStyle w:val="Didascalia"/>
+        <w:pStyle w:val="Caption"/>
         <w:jc w:val="center"/>
       </w:pPr>
       <w:bookmarkStart w:id="32" w:name="_Toc176123861"/>
@@ -8663,7 +8716,7 @@
     </w:p>
     <w:p>
       <w:pPr>
-        <w:pStyle w:val="Didascalia"/>
+        <w:pStyle w:val="Caption"/>
         <w:jc w:val="center"/>
       </w:pPr>
       <w:bookmarkStart w:id="34" w:name="_Toc176123862"/>
@@ -8791,7 +8844,7 @@
     </w:p>
     <w:p>
       <w:pPr>
-        <w:pStyle w:val="Didascalia"/>
+        <w:pStyle w:val="Caption"/>
         <w:jc w:val="center"/>
       </w:pPr>
       <w:bookmarkStart w:id="36" w:name="_Toc176123863"/>
@@ -8901,7 +8954,7 @@
     </w:p>
     <w:p>
       <w:pPr>
-        <w:pStyle w:val="Didascalia"/>
+        <w:pStyle w:val="Caption"/>
         <w:jc w:val="center"/>
       </w:pPr>
       <w:bookmarkStart w:id="38" w:name="_Toc176123864"/>
@@ -9013,7 +9066,7 @@
     </w:p>
     <w:p>
       <w:pPr>
-        <w:pStyle w:val="Didascalia"/>
+        <w:pStyle w:val="Caption"/>
         <w:jc w:val="center"/>
       </w:pPr>
       <w:bookmarkStart w:id="40" w:name="_Toc176123865"/>
@@ -9056,6 +9109,7 @@
     </w:p>
     <w:p>
       <w:pPr>
+        <w:jc w:val="both"/>
         <w:rPr>
           <w:u w:val="single"/>
         </w:rPr>
@@ -9100,7 +9154,7 @@
   <w:sdt>
     <w:sdtPr>
       <w:rPr>
-        <w:rStyle w:val="Numeropagina"/>
+        <w:rStyle w:val="PageNumber"/>
       </w:rPr>
       <w:id w:val="976502519"/>
       <w:docPartObj>
@@ -9111,27 +9165,27 @@
     <w:sdtContent>
       <w:p>
         <w:pPr>
-          <w:pStyle w:val="Pidipagina"/>
+          <w:pStyle w:val="Footer"/>
           <w:framePr w:wrap="none" w:vAnchor="text" w:hAnchor="margin" w:xAlign="outside" w:y="1"/>
           <w:rPr>
-            <w:rStyle w:val="Numeropagina"/>
+            <w:rStyle w:val="PageNumber"/>
           </w:rPr>
         </w:pPr>
         <w:r>
           <w:rPr>
-            <w:rStyle w:val="Numeropagina"/>
+            <w:rStyle w:val="PageNumber"/>
           </w:rPr>
           <w:fldChar w:fldCharType="begin"/>
         </w:r>
         <w:r>
           <w:rPr>
-            <w:rStyle w:val="Numeropagina"/>
+            <w:rStyle w:val="PageNumber"/>
           </w:rPr>
           <w:instrText xml:space="preserve"> PAGE </w:instrText>
         </w:r>
         <w:r>
           <w:rPr>
-            <w:rStyle w:val="Numeropagina"/>
+            <w:rStyle w:val="PageNumber"/>
           </w:rPr>
           <w:fldChar w:fldCharType="end"/>
         </w:r>
@@ -9141,7 +9195,7 @@
   <w:sdt>
     <w:sdtPr>
       <w:rPr>
-        <w:rStyle w:val="Numeropagina"/>
+        <w:rStyle w:val="PageNumber"/>
       </w:rPr>
       <w:id w:val="-366375823"/>
       <w:docPartObj>
@@ -9152,28 +9206,28 @@
     <w:sdtContent>
       <w:p>
         <w:pPr>
-          <w:pStyle w:val="Pidipagina"/>
+          <w:pStyle w:val="Footer"/>
           <w:framePr w:wrap="none" w:vAnchor="text" w:hAnchor="margin" w:xAlign="outside" w:y="1"/>
           <w:ind w:right="360" w:firstLine="360"/>
           <w:rPr>
-            <w:rStyle w:val="Numeropagina"/>
+            <w:rStyle w:val="PageNumber"/>
           </w:rPr>
         </w:pPr>
         <w:r>
           <w:rPr>
-            <w:rStyle w:val="Numeropagina"/>
+            <w:rStyle w:val="PageNumber"/>
           </w:rPr>
           <w:fldChar w:fldCharType="begin"/>
         </w:r>
         <w:r>
           <w:rPr>
-            <w:rStyle w:val="Numeropagina"/>
+            <w:rStyle w:val="PageNumber"/>
           </w:rPr>
           <w:instrText xml:space="preserve"> PAGE </w:instrText>
         </w:r>
         <w:r>
           <w:rPr>
-            <w:rStyle w:val="Numeropagina"/>
+            <w:rStyle w:val="PageNumber"/>
           </w:rPr>
           <w:fldChar w:fldCharType="end"/>
         </w:r>
@@ -9183,7 +9237,7 @@
   <w:sdt>
     <w:sdtPr>
       <w:rPr>
-        <w:rStyle w:val="Numeropagina"/>
+        <w:rStyle w:val="PageNumber"/>
       </w:rPr>
       <w:id w:val="-1581046525"/>
       <w:docPartObj>
@@ -9194,28 +9248,28 @@
     <w:sdtContent>
       <w:p>
         <w:pPr>
-          <w:pStyle w:val="Pidipagina"/>
+          <w:pStyle w:val="Footer"/>
           <w:framePr w:wrap="none" w:vAnchor="text" w:hAnchor="margin" w:xAlign="outside" w:y="1"/>
           <w:ind w:right="360" w:firstLine="360"/>
           <w:rPr>
-            <w:rStyle w:val="Numeropagina"/>
+            <w:rStyle w:val="PageNumber"/>
           </w:rPr>
         </w:pPr>
         <w:r>
           <w:rPr>
-            <w:rStyle w:val="Numeropagina"/>
+            <w:rStyle w:val="PageNumber"/>
           </w:rPr>
           <w:fldChar w:fldCharType="begin"/>
         </w:r>
         <w:r>
           <w:rPr>
-            <w:rStyle w:val="Numeropagina"/>
+            <w:rStyle w:val="PageNumber"/>
           </w:rPr>
           <w:instrText xml:space="preserve"> PAGE </w:instrText>
         </w:r>
         <w:r>
           <w:rPr>
-            <w:rStyle w:val="Numeropagina"/>
+            <w:rStyle w:val="PageNumber"/>
           </w:rPr>
           <w:fldChar w:fldCharType="end"/>
         </w:r>
@@ -9224,7 +9278,7 @@
   </w:sdt>
   <w:p>
     <w:pPr>
-      <w:pStyle w:val="Pidipagina"/>
+      <w:pStyle w:val="Footer"/>
       <w:ind w:right="360" w:firstLine="360"/>
     </w:pPr>
   </w:p>
@@ -9235,7 +9289,7 @@
 <w:ftr xmlns:wpc="http://schemas.microsoft.com/office/word/2010/wordprocessingCanvas" xmlns:cx="http://schemas.microsoft.com/office/drawing/2014/chartex" xmlns:cx1="http://schemas.microsoft.com/office/drawing/2015/9/8/chartex" xmlns:cx2="http://schemas.microsoft.com/office/drawing/2015/10/21/chartex" xmlns:cx3="http://schemas.microsoft.com/office/drawing/2016/5/9/chartex" xmlns:cx4="http://schemas.microsoft.com/office/drawing/2016/5/10/chartex" xmlns:cx5="http://schemas.microsoft.com/office/drawing/2016/5/11/chartex" xmlns:cx6="http://schemas.microsoft.com/office/drawing/2016/5/12/chartex" xmlns:cx7="http://schemas.microsoft.com/office/drawing/2016/5/13/chartex" xmlns:cx8="http://schemas.microsoft.com/office/drawing/2016/5/14/chartex" xmlns:mc="http://schemas.openxmlformats.org/markup-compatibility/2006" xmlns:aink="http://schemas.microsoft.com/office/drawing/2016/ink" xmlns:am3d="http://schemas.microsoft.com/office/drawing/2017/model3d" xmlns:o="urn:schemas-microsoft-com:office:office" xmlns:oel="http://schemas.microsoft.com/office/2019/extlst" xmlns:r="http://schemas.openxmlformats.org/officeDocument/2006/relationships" xmlns:m="http://schemas.openxmlformats.org/officeDocument/2006/math" xmlns:v="urn:schemas-microsoft-com:vml" xmlns:wp14="http://schemas.microsoft.com/office/word/2010/wordprocessingDrawing" xmlns:wp="http://schemas.openxmlformats.org/drawingml/2006/wordprocessingDrawing" xmlns:w10="urn:schemas-microsoft-com:office:word" xmlns:w="http://schemas.openxmlformats.org/wordprocessingml/2006/main" xmlns:w14="http://schemas.microsoft.com/office/word/2010/wordml" xmlns:w15="http://schemas.microsoft.com/office/word/2012/wordml" xmlns:w16cex="http://schemas.microsoft.com/office/word/2018/wordml/cex" xmlns:w16cid="http://schemas.microsoft.com/office/word/2016/wordml/cid" xmlns:w16="http://schemas.microsoft.com/office/word/2018/wordml" xmlns:w16du="http://schemas.microsoft.com/office/word/2023/wordml/word16du" xmlns:w16sdtdh="http://schemas.microsoft.com/office/word/2020/wordml/sdtdatahash" xmlns:w16se="http://schemas.microsoft.com/office/word/2015/wordml/symex" xmlns:wpg="http://schemas.microsoft.com/office/word/2010/wordprocessingGroup" xmlns:wpi="http://schemas.microsoft.com/office/word/2010/wordprocessingInk" xmlns:wne="http://schemas.microsoft.com/office/word/2006/wordml" xmlns:wps="http://schemas.microsoft.com/office/word/2010/wordprocessingShape" mc:Ignorable="w14 w15 w16se w16cid w16 w16cex w16sdtdh w16du wp14">
   <w:p>
     <w:pPr>
-      <w:pStyle w:val="Pidipagina"/>
+      <w:pStyle w:val="Footer"/>
       <w:tabs>
         <w:tab w:val="clear" w:pos="4680"/>
         <w:tab w:val="clear" w:pos="9360"/>
@@ -9255,7 +9309,7 @@
   <w:sdt>
     <w:sdtPr>
       <w:rPr>
-        <w:rStyle w:val="Numeropagina"/>
+        <w:rStyle w:val="PageNumber"/>
       </w:rPr>
       <w:id w:val="-1256212042"/>
       <w:docPartObj>
@@ -9266,39 +9320,39 @@
     <w:sdtContent>
       <w:p>
         <w:pPr>
-          <w:pStyle w:val="Pidipagina"/>
+          <w:pStyle w:val="Footer"/>
           <w:framePr w:wrap="none" w:vAnchor="text" w:hAnchor="margin" w:xAlign="outside" w:y="1"/>
           <w:rPr>
-            <w:rStyle w:val="Numeropagina"/>
+            <w:rStyle w:val="PageNumber"/>
           </w:rPr>
         </w:pPr>
         <w:r>
           <w:rPr>
-            <w:rStyle w:val="Numeropagina"/>
+            <w:rStyle w:val="PageNumber"/>
           </w:rPr>
           <w:fldChar w:fldCharType="begin"/>
         </w:r>
         <w:r>
           <w:rPr>
-            <w:rStyle w:val="Numeropagina"/>
+            <w:rStyle w:val="PageNumber"/>
           </w:rPr>
           <w:instrText xml:space="preserve"> PAGE </w:instrText>
         </w:r>
         <w:r>
           <w:rPr>
-            <w:rStyle w:val="Numeropagina"/>
+            <w:rStyle w:val="PageNumber"/>
           </w:rPr>
           <w:fldChar w:fldCharType="separate"/>
         </w:r>
         <w:r>
           <w:rPr>
-            <w:rStyle w:val="Numeropagina"/>
+            <w:rStyle w:val="PageNumber"/>
           </w:rPr>
           <w:t>I</w:t>
         </w:r>
         <w:r>
           <w:rPr>
-            <w:rStyle w:val="Numeropagina"/>
+            <w:rStyle w:val="PageNumber"/>
           </w:rPr>
           <w:fldChar w:fldCharType="end"/>
         </w:r>
@@ -9307,7 +9361,7 @@
   </w:sdt>
   <w:p>
     <w:pPr>
-      <w:pStyle w:val="Pidipagina"/>
+      <w:pStyle w:val="Footer"/>
       <w:tabs>
         <w:tab w:val="clear" w:pos="4680"/>
         <w:tab w:val="clear" w:pos="9360"/>
@@ -9327,7 +9381,7 @@
   <w:sdt>
     <w:sdtPr>
       <w:rPr>
-        <w:rStyle w:val="Numeropagina"/>
+        <w:rStyle w:val="PageNumber"/>
       </w:rPr>
       <w:id w:val="-875003191"/>
       <w:docPartObj>
@@ -9338,39 +9392,39 @@
     <w:sdtContent>
       <w:p>
         <w:pPr>
-          <w:pStyle w:val="Pidipagina"/>
+          <w:pStyle w:val="Footer"/>
           <w:framePr w:wrap="none" w:vAnchor="text" w:hAnchor="margin" w:xAlign="outside" w:y="1"/>
           <w:rPr>
-            <w:rStyle w:val="Numeropagina"/>
+            <w:rStyle w:val="PageNumber"/>
           </w:rPr>
         </w:pPr>
         <w:r>
           <w:rPr>
-            <w:rStyle w:val="Numeropagina"/>
+            <w:rStyle w:val="PageNumber"/>
           </w:rPr>
           <w:fldChar w:fldCharType="begin"/>
         </w:r>
         <w:r>
           <w:rPr>
-            <w:rStyle w:val="Numeropagina"/>
+            <w:rStyle w:val="PageNumber"/>
           </w:rPr>
           <w:instrText xml:space="preserve"> PAGE </w:instrText>
         </w:r>
         <w:r>
           <w:rPr>
-            <w:rStyle w:val="Numeropagina"/>
+            <w:rStyle w:val="PageNumber"/>
           </w:rPr>
           <w:fldChar w:fldCharType="separate"/>
         </w:r>
         <w:r>
           <w:rPr>
-            <w:rStyle w:val="Numeropagina"/>
+            <w:rStyle w:val="PageNumber"/>
           </w:rPr>
           <w:t>1</w:t>
         </w:r>
         <w:r>
           <w:rPr>
-            <w:rStyle w:val="Numeropagina"/>
+            <w:rStyle w:val="PageNumber"/>
           </w:rPr>
           <w:fldChar w:fldCharType="end"/>
         </w:r>
@@ -9379,7 +9433,7 @@
   </w:sdt>
   <w:p>
     <w:pPr>
-      <w:pStyle w:val="Pidipagina"/>
+      <w:pStyle w:val="Footer"/>
       <w:tabs>
         <w:tab w:val="clear" w:pos="4680"/>
         <w:tab w:val="clear" w:pos="9360"/>
@@ -11639,7 +11693,7 @@
     <w:lsdException w:name="Unresolved Mention" w:semiHidden="1" w:unhideWhenUsed="1"/>
     <w:lsdException w:name="Smart Link" w:semiHidden="1" w:unhideWhenUsed="1"/>
   </w:latentStyles>
-  <w:style w:type="paragraph" w:default="1" w:styleId="Normale">
+  <w:style w:type="paragraph" w:default="1" w:styleId="Normal">
     <w:name w:val="Normal"/>
     <w:qFormat/>
     <w:rsid w:val="00F97EBB"/>
@@ -11653,11 +11707,11 @@
       <w14:ligatures w14:val="none"/>
     </w:rPr>
   </w:style>
-  <w:style w:type="paragraph" w:styleId="Titolo1">
+  <w:style w:type="paragraph" w:styleId="Heading1">
     <w:name w:val="heading 1"/>
-    <w:basedOn w:val="Normale"/>
-    <w:next w:val="Normale"/>
-    <w:link w:val="Titolo1Carattere"/>
+    <w:basedOn w:val="Normal"/>
+    <w:next w:val="Normal"/>
+    <w:link w:val="Heading1Char"/>
     <w:uiPriority w:val="9"/>
     <w:qFormat/>
     <w:rsid w:val="00F97EBB"/>
@@ -11677,11 +11731,11 @@
       <w14:ligatures w14:val="standardContextual"/>
     </w:rPr>
   </w:style>
-  <w:style w:type="paragraph" w:styleId="Titolo2">
+  <w:style w:type="paragraph" w:styleId="Heading2">
     <w:name w:val="heading 2"/>
-    <w:basedOn w:val="Normale"/>
-    <w:next w:val="Normale"/>
-    <w:link w:val="Titolo2Carattere"/>
+    <w:basedOn w:val="Normal"/>
+    <w:next w:val="Normal"/>
+    <w:link w:val="Heading2Char"/>
     <w:uiPriority w:val="9"/>
     <w:unhideWhenUsed/>
     <w:qFormat/>
@@ -11702,11 +11756,11 @@
       <w14:ligatures w14:val="standardContextual"/>
     </w:rPr>
   </w:style>
-  <w:style w:type="paragraph" w:styleId="Titolo3">
+  <w:style w:type="paragraph" w:styleId="Heading3">
     <w:name w:val="heading 3"/>
-    <w:basedOn w:val="Normale"/>
-    <w:next w:val="Normale"/>
-    <w:link w:val="Titolo3Carattere"/>
+    <w:basedOn w:val="Normal"/>
+    <w:next w:val="Normal"/>
+    <w:link w:val="Heading3Char"/>
     <w:uiPriority w:val="9"/>
     <w:semiHidden/>
     <w:unhideWhenUsed/>
@@ -11728,11 +11782,11 @@
       <w14:ligatures w14:val="standardContextual"/>
     </w:rPr>
   </w:style>
-  <w:style w:type="paragraph" w:styleId="Titolo4">
+  <w:style w:type="paragraph" w:styleId="Heading4">
     <w:name w:val="heading 4"/>
-    <w:basedOn w:val="Normale"/>
-    <w:next w:val="Normale"/>
-    <w:link w:val="Titolo4Carattere"/>
+    <w:basedOn w:val="Normal"/>
+    <w:next w:val="Normal"/>
+    <w:link w:val="Heading4Char"/>
     <w:uiPriority w:val="9"/>
     <w:semiHidden/>
     <w:unhideWhenUsed/>
@@ -11754,11 +11808,11 @@
       <w14:ligatures w14:val="standardContextual"/>
     </w:rPr>
   </w:style>
-  <w:style w:type="paragraph" w:styleId="Titolo5">
+  <w:style w:type="paragraph" w:styleId="Heading5">
     <w:name w:val="heading 5"/>
-    <w:basedOn w:val="Normale"/>
-    <w:next w:val="Normale"/>
-    <w:link w:val="Titolo5Carattere"/>
+    <w:basedOn w:val="Normal"/>
+    <w:next w:val="Normal"/>
+    <w:link w:val="Heading5Char"/>
     <w:uiPriority w:val="9"/>
     <w:semiHidden/>
     <w:unhideWhenUsed/>
@@ -11778,11 +11832,11 @@
       <w14:ligatures w14:val="standardContextual"/>
     </w:rPr>
   </w:style>
-  <w:style w:type="paragraph" w:styleId="Titolo6">
+  <w:style w:type="paragraph" w:styleId="Heading6">
     <w:name w:val="heading 6"/>
-    <w:basedOn w:val="Normale"/>
-    <w:next w:val="Normale"/>
-    <w:link w:val="Titolo6Carattere"/>
+    <w:basedOn w:val="Normal"/>
+    <w:next w:val="Normal"/>
+    <w:link w:val="Heading6Char"/>
     <w:unhideWhenUsed/>
     <w:qFormat/>
     <w:rsid w:val="00F97EBB"/>
@@ -11802,11 +11856,11 @@
       <w14:ligatures w14:val="standardContextual"/>
     </w:rPr>
   </w:style>
-  <w:style w:type="paragraph" w:styleId="Titolo7">
+  <w:style w:type="paragraph" w:styleId="Heading7">
     <w:name w:val="heading 7"/>
-    <w:basedOn w:val="Normale"/>
-    <w:next w:val="Normale"/>
-    <w:link w:val="Titolo7Carattere"/>
+    <w:basedOn w:val="Normal"/>
+    <w:next w:val="Normal"/>
+    <w:link w:val="Heading7Char"/>
     <w:uiPriority w:val="9"/>
     <w:semiHidden/>
     <w:unhideWhenUsed/>
@@ -11826,11 +11880,11 @@
       <w14:ligatures w14:val="standardContextual"/>
     </w:rPr>
   </w:style>
-  <w:style w:type="paragraph" w:styleId="Titolo8">
+  <w:style w:type="paragraph" w:styleId="Heading8">
     <w:name w:val="heading 8"/>
-    <w:basedOn w:val="Normale"/>
-    <w:next w:val="Normale"/>
-    <w:link w:val="Titolo8Carattere"/>
+    <w:basedOn w:val="Normal"/>
+    <w:next w:val="Normal"/>
+    <w:link w:val="Heading8Char"/>
     <w:unhideWhenUsed/>
     <w:qFormat/>
     <w:rsid w:val="00F97EBB"/>
@@ -11850,11 +11904,11 @@
       <w14:ligatures w14:val="standardContextual"/>
     </w:rPr>
   </w:style>
-  <w:style w:type="paragraph" w:styleId="Titolo9">
+  <w:style w:type="paragraph" w:styleId="Heading9">
     <w:name w:val="heading 9"/>
-    <w:basedOn w:val="Normale"/>
-    <w:next w:val="Normale"/>
-    <w:link w:val="Titolo9Carattere"/>
+    <w:basedOn w:val="Normal"/>
+    <w:next w:val="Normal"/>
+    <w:link w:val="Heading9Char"/>
     <w:uiPriority w:val="9"/>
     <w:semiHidden/>
     <w:unhideWhenUsed/>
@@ -11874,12 +11928,13 @@
       <w14:ligatures w14:val="standardContextual"/>
     </w:rPr>
   </w:style>
-  <w:style w:type="character" w:default="1" w:styleId="Carpredefinitoparagrafo">
+  <w:style w:type="character" w:default="1" w:styleId="DefaultParagraphFont">
     <w:name w:val="Default Paragraph Font"/>
     <w:uiPriority w:val="1"/>
+    <w:semiHidden/>
     <w:unhideWhenUsed/>
   </w:style>
-  <w:style w:type="table" w:default="1" w:styleId="Tabellanormale">
+  <w:style w:type="table" w:default="1" w:styleId="TableNormal">
     <w:name w:val="Normal Table"/>
     <w:uiPriority w:val="99"/>
     <w:semiHidden/>
@@ -11894,16 +11949,16 @@
       </w:tblCellMar>
     </w:tblPr>
   </w:style>
-  <w:style w:type="numbering" w:default="1" w:styleId="Nessunelenco">
+  <w:style w:type="numbering" w:default="1" w:styleId="NoList">
     <w:name w:val="No List"/>
     <w:uiPriority w:val="99"/>
     <w:semiHidden/>
     <w:unhideWhenUsed/>
   </w:style>
-  <w:style w:type="character" w:customStyle="1" w:styleId="Titolo1Carattere">
-    <w:name w:val="Titolo 1 Carattere"/>
-    <w:basedOn w:val="Carpredefinitoparagrafo"/>
-    <w:link w:val="Titolo1"/>
+  <w:style w:type="character" w:customStyle="1" w:styleId="Heading1Char">
+    <w:name w:val="Heading 1 Char"/>
+    <w:basedOn w:val="DefaultParagraphFont"/>
+    <w:link w:val="Heading1"/>
     <w:uiPriority w:val="9"/>
     <w:rsid w:val="00F97EBB"/>
     <w:rPr>
@@ -11913,10 +11968,10 @@
       <w:szCs w:val="40"/>
     </w:rPr>
   </w:style>
-  <w:style w:type="character" w:customStyle="1" w:styleId="Titolo2Carattere">
-    <w:name w:val="Titolo 2 Carattere"/>
-    <w:basedOn w:val="Carpredefinitoparagrafo"/>
-    <w:link w:val="Titolo2"/>
+  <w:style w:type="character" w:customStyle="1" w:styleId="Heading2Char">
+    <w:name w:val="Heading 2 Char"/>
+    <w:basedOn w:val="DefaultParagraphFont"/>
+    <w:link w:val="Heading2"/>
     <w:uiPriority w:val="9"/>
     <w:rsid w:val="00F97EBB"/>
     <w:rPr>
@@ -11926,10 +11981,10 @@
       <w:szCs w:val="32"/>
     </w:rPr>
   </w:style>
-  <w:style w:type="character" w:customStyle="1" w:styleId="Titolo3Carattere">
-    <w:name w:val="Titolo 3 Carattere"/>
-    <w:basedOn w:val="Carpredefinitoparagrafo"/>
-    <w:link w:val="Titolo3"/>
+  <w:style w:type="character" w:customStyle="1" w:styleId="Heading3Char">
+    <w:name w:val="Heading 3 Char"/>
+    <w:basedOn w:val="DefaultParagraphFont"/>
+    <w:link w:val="Heading3"/>
     <w:uiPriority w:val="9"/>
     <w:semiHidden/>
     <w:rsid w:val="00F97EBB"/>
@@ -11940,10 +11995,10 @@
       <w:szCs w:val="28"/>
     </w:rPr>
   </w:style>
-  <w:style w:type="character" w:customStyle="1" w:styleId="Titolo4Carattere">
-    <w:name w:val="Titolo 4 Carattere"/>
-    <w:basedOn w:val="Carpredefinitoparagrafo"/>
-    <w:link w:val="Titolo4"/>
+  <w:style w:type="character" w:customStyle="1" w:styleId="Heading4Char">
+    <w:name w:val="Heading 4 Char"/>
+    <w:basedOn w:val="DefaultParagraphFont"/>
+    <w:link w:val="Heading4"/>
     <w:uiPriority w:val="9"/>
     <w:semiHidden/>
     <w:rsid w:val="00F97EBB"/>
@@ -11954,10 +12009,10 @@
       <w:color w:val="0F4761" w:themeColor="accent1" w:themeShade="BF"/>
     </w:rPr>
   </w:style>
-  <w:style w:type="character" w:customStyle="1" w:styleId="Titolo5Carattere">
-    <w:name w:val="Titolo 5 Carattere"/>
-    <w:basedOn w:val="Carpredefinitoparagrafo"/>
-    <w:link w:val="Titolo5"/>
+  <w:style w:type="character" w:customStyle="1" w:styleId="Heading5Char">
+    <w:name w:val="Heading 5 Char"/>
+    <w:basedOn w:val="DefaultParagraphFont"/>
+    <w:link w:val="Heading5"/>
     <w:uiPriority w:val="9"/>
     <w:semiHidden/>
     <w:rsid w:val="00F97EBB"/>
@@ -11966,10 +12021,10 @@
       <w:color w:val="0F4761" w:themeColor="accent1" w:themeShade="BF"/>
     </w:rPr>
   </w:style>
-  <w:style w:type="character" w:customStyle="1" w:styleId="Titolo6Carattere">
-    <w:name w:val="Titolo 6 Carattere"/>
-    <w:basedOn w:val="Carpredefinitoparagrafo"/>
-    <w:link w:val="Titolo6"/>
+  <w:style w:type="character" w:customStyle="1" w:styleId="Heading6Char">
+    <w:name w:val="Heading 6 Char"/>
+    <w:basedOn w:val="DefaultParagraphFont"/>
+    <w:link w:val="Heading6"/>
     <w:uiPriority w:val="9"/>
     <w:semiHidden/>
     <w:rsid w:val="00F97EBB"/>
@@ -11980,10 +12035,10 @@
       <w:color w:val="595959" w:themeColor="text1" w:themeTint="A6"/>
     </w:rPr>
   </w:style>
-  <w:style w:type="character" w:customStyle="1" w:styleId="Titolo7Carattere">
-    <w:name w:val="Titolo 7 Carattere"/>
-    <w:basedOn w:val="Carpredefinitoparagrafo"/>
-    <w:link w:val="Titolo7"/>
+  <w:style w:type="character" w:customStyle="1" w:styleId="Heading7Char">
+    <w:name w:val="Heading 7 Char"/>
+    <w:basedOn w:val="DefaultParagraphFont"/>
+    <w:link w:val="Heading7"/>
     <w:uiPriority w:val="9"/>
     <w:semiHidden/>
     <w:rsid w:val="00F97EBB"/>
@@ -11992,10 +12047,10 @@
       <w:color w:val="595959" w:themeColor="text1" w:themeTint="A6"/>
     </w:rPr>
   </w:style>
-  <w:style w:type="character" w:customStyle="1" w:styleId="Titolo8Carattere">
-    <w:name w:val="Titolo 8 Carattere"/>
-    <w:basedOn w:val="Carpredefinitoparagrafo"/>
-    <w:link w:val="Titolo8"/>
+  <w:style w:type="character" w:customStyle="1" w:styleId="Heading8Char">
+    <w:name w:val="Heading 8 Char"/>
+    <w:basedOn w:val="DefaultParagraphFont"/>
+    <w:link w:val="Heading8"/>
     <w:uiPriority w:val="9"/>
     <w:semiHidden/>
     <w:rsid w:val="00F97EBB"/>
@@ -12006,10 +12061,10 @@
       <w:color w:val="272727" w:themeColor="text1" w:themeTint="D8"/>
     </w:rPr>
   </w:style>
-  <w:style w:type="character" w:customStyle="1" w:styleId="Titolo9Carattere">
-    <w:name w:val="Titolo 9 Carattere"/>
-    <w:basedOn w:val="Carpredefinitoparagrafo"/>
-    <w:link w:val="Titolo9"/>
+  <w:style w:type="character" w:customStyle="1" w:styleId="Heading9Char">
+    <w:name w:val="Heading 9 Char"/>
+    <w:basedOn w:val="DefaultParagraphFont"/>
+    <w:link w:val="Heading9"/>
     <w:uiPriority w:val="9"/>
     <w:semiHidden/>
     <w:rsid w:val="00F97EBB"/>
@@ -12018,11 +12073,11 @@
       <w:color w:val="272727" w:themeColor="text1" w:themeTint="D8"/>
     </w:rPr>
   </w:style>
-  <w:style w:type="paragraph" w:styleId="Titolo">
+  <w:style w:type="paragraph" w:styleId="Title">
     <w:name w:val="Title"/>
-    <w:basedOn w:val="Normale"/>
-    <w:next w:val="Normale"/>
-    <w:link w:val="TitoloCarattere"/>
+    <w:basedOn w:val="Normal"/>
+    <w:next w:val="Normal"/>
+    <w:link w:val="TitleChar"/>
     <w:qFormat/>
     <w:rsid w:val="00F97EBB"/>
     <w:pPr>
@@ -12039,10 +12094,10 @@
       <w14:ligatures w14:val="standardContextual"/>
     </w:rPr>
   </w:style>
-  <w:style w:type="character" w:customStyle="1" w:styleId="TitoloCarattere">
-    <w:name w:val="Titolo Carattere"/>
-    <w:basedOn w:val="Carpredefinitoparagrafo"/>
-    <w:link w:val="Titolo"/>
+  <w:style w:type="character" w:customStyle="1" w:styleId="TitleChar">
+    <w:name w:val="Title Char"/>
+    <w:basedOn w:val="DefaultParagraphFont"/>
+    <w:link w:val="Title"/>
     <w:uiPriority w:val="10"/>
     <w:rsid w:val="00F97EBB"/>
     <w:rPr>
@@ -12053,11 +12108,11 @@
       <w:szCs w:val="56"/>
     </w:rPr>
   </w:style>
-  <w:style w:type="paragraph" w:styleId="Sottotitolo">
+  <w:style w:type="paragraph" w:styleId="Subtitle">
     <w:name w:val="Subtitle"/>
-    <w:basedOn w:val="Normale"/>
-    <w:next w:val="Normale"/>
-    <w:link w:val="SottotitoloCarattere"/>
+    <w:basedOn w:val="Normal"/>
+    <w:next w:val="Normal"/>
+    <w:link w:val="SubtitleChar"/>
     <w:uiPriority w:val="11"/>
     <w:qFormat/>
     <w:rsid w:val="00F97EBB"/>
@@ -12078,10 +12133,10 @@
       <w14:ligatures w14:val="standardContextual"/>
     </w:rPr>
   </w:style>
-  <w:style w:type="character" w:customStyle="1" w:styleId="SottotitoloCarattere">
-    <w:name w:val="Sottotitolo Carattere"/>
-    <w:basedOn w:val="Carpredefinitoparagrafo"/>
-    <w:link w:val="Sottotitolo"/>
+  <w:style w:type="character" w:customStyle="1" w:styleId="SubtitleChar">
+    <w:name w:val="Subtitle Char"/>
+    <w:basedOn w:val="DefaultParagraphFont"/>
+    <w:link w:val="Subtitle"/>
     <w:uiPriority w:val="11"/>
     <w:rsid w:val="00F97EBB"/>
     <w:rPr>
@@ -12092,11 +12147,11 @@
       <w:szCs w:val="28"/>
     </w:rPr>
   </w:style>
-  <w:style w:type="paragraph" w:styleId="Citazione">
+  <w:style w:type="paragraph" w:styleId="Quote">
     <w:name w:val="Quote"/>
-    <w:basedOn w:val="Normale"/>
-    <w:next w:val="Normale"/>
-    <w:link w:val="CitazioneCarattere"/>
+    <w:basedOn w:val="Normal"/>
+    <w:next w:val="Normal"/>
+    <w:link w:val="QuoteChar"/>
     <w:uiPriority w:val="29"/>
     <w:qFormat/>
     <w:rsid w:val="00F97EBB"/>
@@ -12114,10 +12169,10 @@
       <w14:ligatures w14:val="standardContextual"/>
     </w:rPr>
   </w:style>
-  <w:style w:type="character" w:customStyle="1" w:styleId="CitazioneCarattere">
-    <w:name w:val="Citazione Carattere"/>
-    <w:basedOn w:val="Carpredefinitoparagrafo"/>
-    <w:link w:val="Citazione"/>
+  <w:style w:type="character" w:customStyle="1" w:styleId="QuoteChar">
+    <w:name w:val="Quote Char"/>
+    <w:basedOn w:val="DefaultParagraphFont"/>
+    <w:link w:val="Quote"/>
     <w:uiPriority w:val="29"/>
     <w:rsid w:val="00F97EBB"/>
     <w:rPr>
@@ -12126,9 +12181,9 @@
       <w:color w:val="404040" w:themeColor="text1" w:themeTint="BF"/>
     </w:rPr>
   </w:style>
-  <w:style w:type="paragraph" w:styleId="Paragrafoelenco">
+  <w:style w:type="paragraph" w:styleId="ListParagraph">
     <w:name w:val="List Paragraph"/>
-    <w:basedOn w:val="Normale"/>
+    <w:basedOn w:val="Normal"/>
     <w:uiPriority w:val="34"/>
     <w:qFormat/>
     <w:rsid w:val="00F97EBB"/>
@@ -12144,9 +12199,9 @@
       <w14:ligatures w14:val="standardContextual"/>
     </w:rPr>
   </w:style>
-  <w:style w:type="character" w:styleId="Enfasiintensa">
+  <w:style w:type="character" w:styleId="IntenseEmphasis">
     <w:name w:val="Intense Emphasis"/>
-    <w:basedOn w:val="Carpredefinitoparagrafo"/>
+    <w:basedOn w:val="DefaultParagraphFont"/>
     <w:uiPriority w:val="21"/>
     <w:qFormat/>
     <w:rsid w:val="00F97EBB"/>
@@ -12156,11 +12211,11 @@
       <w:color w:val="0F4761" w:themeColor="accent1" w:themeShade="BF"/>
     </w:rPr>
   </w:style>
-  <w:style w:type="paragraph" w:styleId="Citazioneintensa">
+  <w:style w:type="paragraph" w:styleId="IntenseQuote">
     <w:name w:val="Intense Quote"/>
-    <w:basedOn w:val="Normale"/>
-    <w:next w:val="Normale"/>
-    <w:link w:val="CitazioneintensaCarattere"/>
+    <w:basedOn w:val="Normal"/>
+    <w:next w:val="Normal"/>
+    <w:link w:val="IntenseQuoteChar"/>
     <w:uiPriority w:val="30"/>
     <w:qFormat/>
     <w:rsid w:val="00F97EBB"/>
@@ -12183,10 +12238,10 @@
       <w14:ligatures w14:val="standardContextual"/>
     </w:rPr>
   </w:style>
-  <w:style w:type="character" w:customStyle="1" w:styleId="CitazioneintensaCarattere">
-    <w:name w:val="Citazione intensa Carattere"/>
-    <w:basedOn w:val="Carpredefinitoparagrafo"/>
-    <w:link w:val="Citazioneintensa"/>
+  <w:style w:type="character" w:customStyle="1" w:styleId="IntenseQuoteChar">
+    <w:name w:val="Intense Quote Char"/>
+    <w:basedOn w:val="DefaultParagraphFont"/>
+    <w:link w:val="IntenseQuote"/>
     <w:uiPriority w:val="30"/>
     <w:rsid w:val="00F97EBB"/>
     <w:rPr>
@@ -12195,9 +12250,9 @@
       <w:color w:val="0F4761" w:themeColor="accent1" w:themeShade="BF"/>
     </w:rPr>
   </w:style>
-  <w:style w:type="character" w:styleId="Riferimentointenso">
+  <w:style w:type="character" w:styleId="IntenseReference">
     <w:name w:val="Intense Reference"/>
-    <w:basedOn w:val="Carpredefinitoparagrafo"/>
+    <w:basedOn w:val="DefaultParagraphFont"/>
     <w:uiPriority w:val="32"/>
     <w:qFormat/>
     <w:rsid w:val="00F97EBB"/>
@@ -12209,10 +12264,10 @@
       <w:spacing w:val="5"/>
     </w:rPr>
   </w:style>
-  <w:style w:type="paragraph" w:styleId="Rientrocorpodeltesto">
+  <w:style w:type="paragraph" w:styleId="BodyTextIndent">
     <w:name w:val="Body Text Indent"/>
-    <w:basedOn w:val="Normale"/>
-    <w:link w:val="RientrocorpodeltestoCarattere"/>
+    <w:basedOn w:val="Normal"/>
+    <w:link w:val="BodyTextIndentChar"/>
     <w:rsid w:val="00F97EBB"/>
     <w:pPr>
       <w:spacing w:line="360" w:lineRule="auto"/>
@@ -12223,10 +12278,10 @@
       <w:szCs w:val="20"/>
     </w:rPr>
   </w:style>
-  <w:style w:type="character" w:customStyle="1" w:styleId="RientrocorpodeltestoCarattere">
-    <w:name w:val="Rientro corpo del testo Carattere"/>
-    <w:basedOn w:val="Carpredefinitoparagrafo"/>
-    <w:link w:val="Rientrocorpodeltesto"/>
+  <w:style w:type="character" w:customStyle="1" w:styleId="BodyTextIndentChar">
+    <w:name w:val="Body Text Indent Char"/>
+    <w:basedOn w:val="DefaultParagraphFont"/>
+    <w:link w:val="BodyTextIndent"/>
     <w:rsid w:val="00F97EBB"/>
     <w:rPr>
       <w:rFonts w:ascii="Times New Roman" w:eastAsia="Times New Roman" w:hAnsi="Times New Roman" w:cs="Times New Roman"/>
@@ -12236,10 +12291,10 @@
       <w14:ligatures w14:val="none"/>
     </w:rPr>
   </w:style>
-  <w:style w:type="paragraph" w:styleId="Intestazione">
+  <w:style w:type="paragraph" w:styleId="Header">
     <w:name w:val="header"/>
-    <w:basedOn w:val="Normale"/>
-    <w:link w:val="IntestazioneCarattere"/>
+    <w:basedOn w:val="Normal"/>
+    <w:link w:val="HeaderChar"/>
     <w:uiPriority w:val="99"/>
     <w:unhideWhenUsed/>
     <w:rsid w:val="00F97EBB"/>
@@ -12250,10 +12305,10 @@
       </w:tabs>
     </w:pPr>
   </w:style>
-  <w:style w:type="character" w:customStyle="1" w:styleId="IntestazioneCarattere">
-    <w:name w:val="Intestazione Carattere"/>
-    <w:basedOn w:val="Carpredefinitoparagrafo"/>
-    <w:link w:val="Intestazione"/>
+  <w:style w:type="character" w:customStyle="1" w:styleId="HeaderChar">
+    <w:name w:val="Header Char"/>
+    <w:basedOn w:val="DefaultParagraphFont"/>
+    <w:link w:val="Header"/>
     <w:uiPriority w:val="99"/>
     <w:rsid w:val="00F97EBB"/>
     <w:rPr>
@@ -12263,10 +12318,10 @@
       <w14:ligatures w14:val="none"/>
     </w:rPr>
   </w:style>
-  <w:style w:type="paragraph" w:styleId="Pidipagina">
+  <w:style w:type="paragraph" w:styleId="Footer">
     <w:name w:val="footer"/>
-    <w:basedOn w:val="Normale"/>
-    <w:link w:val="PidipaginaCarattere"/>
+    <w:basedOn w:val="Normal"/>
+    <w:link w:val="FooterChar"/>
     <w:uiPriority w:val="99"/>
     <w:unhideWhenUsed/>
     <w:rsid w:val="00F97EBB"/>
@@ -12277,10 +12332,10 @@
       </w:tabs>
     </w:pPr>
   </w:style>
-  <w:style w:type="character" w:customStyle="1" w:styleId="PidipaginaCarattere">
-    <w:name w:val="Piè di pagina Carattere"/>
-    <w:basedOn w:val="Carpredefinitoparagrafo"/>
-    <w:link w:val="Pidipagina"/>
+  <w:style w:type="character" w:customStyle="1" w:styleId="FooterChar">
+    <w:name w:val="Footer Char"/>
+    <w:basedOn w:val="DefaultParagraphFont"/>
+    <w:link w:val="Footer"/>
     <w:uiPriority w:val="99"/>
     <w:rsid w:val="00F97EBB"/>
     <w:rPr>
@@ -12290,18 +12345,18 @@
       <w14:ligatures w14:val="none"/>
     </w:rPr>
   </w:style>
-  <w:style w:type="character" w:styleId="Numeropagina">
+  <w:style w:type="character" w:styleId="PageNumber">
     <w:name w:val="page number"/>
-    <w:basedOn w:val="Carpredefinitoparagrafo"/>
+    <w:basedOn w:val="DefaultParagraphFont"/>
     <w:uiPriority w:val="99"/>
     <w:semiHidden/>
     <w:unhideWhenUsed/>
     <w:rsid w:val="00F97EBB"/>
   </w:style>
-  <w:style w:type="paragraph" w:styleId="Sommario1">
+  <w:style w:type="paragraph" w:styleId="TOC1">
     <w:name w:val="toc 1"/>
-    <w:basedOn w:val="Normale"/>
-    <w:next w:val="Normale"/>
+    <w:basedOn w:val="Normal"/>
+    <w:next w:val="Normal"/>
     <w:autoRedefine/>
     <w:uiPriority w:val="39"/>
     <w:unhideWhenUsed/>
@@ -12310,9 +12365,9 @@
       <w:spacing w:after="100"/>
     </w:pPr>
   </w:style>
-  <w:style w:type="character" w:styleId="Collegamentoipertestuale">
+  <w:style w:type="character" w:styleId="Hyperlink">
     <w:name w:val="Hyperlink"/>
-    <w:basedOn w:val="Carpredefinitoparagrafo"/>
+    <w:basedOn w:val="DefaultParagraphFont"/>
     <w:uiPriority w:val="99"/>
     <w:unhideWhenUsed/>
     <w:rsid w:val="006F5C43"/>
@@ -12321,9 +12376,9 @@
       <w:u w:val="single"/>
     </w:rPr>
   </w:style>
-  <w:style w:type="character" w:styleId="Titolodellibro">
+  <w:style w:type="character" w:styleId="BookTitle">
     <w:name w:val="Book Title"/>
-    <w:basedOn w:val="Carpredefinitoparagrafo"/>
+    <w:basedOn w:val="DefaultParagraphFont"/>
     <w:uiPriority w:val="33"/>
     <w:qFormat/>
     <w:rsid w:val="00F9186F"/>
@@ -12337,7 +12392,7 @@
   </w:style>
   <w:style w:type="paragraph" w:customStyle="1" w:styleId="Heading1Custom">
     <w:name w:val="Heading 1 Custom"/>
-    <w:basedOn w:val="Titolo1"/>
+    <w:basedOn w:val="Heading1"/>
     <w:autoRedefine/>
     <w:qFormat/>
     <w:rsid w:val="00730B29"/>
@@ -12353,17 +12408,17 @@
   </w:style>
   <w:style w:type="paragraph" w:customStyle="1" w:styleId="Heading2Custom">
     <w:name w:val="Heading 2 Custom"/>
-    <w:basedOn w:val="Titolo2"/>
+    <w:basedOn w:val="Heading2"/>
     <w:qFormat/>
     <w:rsid w:val="00F9186F"/>
     <w:rPr>
       <w:color w:val="auto"/>
     </w:rPr>
   </w:style>
-  <w:style w:type="paragraph" w:styleId="Sommario2">
+  <w:style w:type="paragraph" w:styleId="TOC2">
     <w:name w:val="toc 2"/>
-    <w:basedOn w:val="Normale"/>
-    <w:next w:val="Normale"/>
+    <w:basedOn w:val="Normal"/>
+    <w:next w:val="Normal"/>
     <w:autoRedefine/>
     <w:uiPriority w:val="39"/>
     <w:unhideWhenUsed/>
@@ -12380,9 +12435,9 @@
     <w:qFormat/>
     <w:rsid w:val="00344A79"/>
   </w:style>
-  <w:style w:type="table" w:styleId="Grigliatabella">
+  <w:style w:type="table" w:styleId="TableGrid">
     <w:name w:val="Table Grid"/>
-    <w:basedOn w:val="Tabellanormale"/>
+    <w:basedOn w:val="TableNormal"/>
     <w:uiPriority w:val="39"/>
     <w:rsid w:val="00EF6DEE"/>
     <w:pPr>
@@ -12399,10 +12454,10 @@
       </w:tblBorders>
     </w:tblPr>
   </w:style>
-  <w:style w:type="paragraph" w:styleId="Didascalia">
+  <w:style w:type="paragraph" w:styleId="Caption">
     <w:name w:val="caption"/>
-    <w:basedOn w:val="Normale"/>
-    <w:next w:val="Normale"/>
+    <w:basedOn w:val="Normal"/>
+    <w:next w:val="Normal"/>
     <w:uiPriority w:val="35"/>
     <w:unhideWhenUsed/>
     <w:qFormat/>
@@ -12418,10 +12473,10 @@
       <w:szCs w:val="18"/>
     </w:rPr>
   </w:style>
-  <w:style w:type="paragraph" w:styleId="Indicedellefigure">
+  <w:style w:type="paragraph" w:styleId="TableofFigures">
     <w:name w:val="table of figures"/>
-    <w:basedOn w:val="Normale"/>
-    <w:next w:val="Normale"/>
+    <w:basedOn w:val="Normal"/>
+    <w:next w:val="Normal"/>
     <w:uiPriority w:val="99"/>
     <w:unhideWhenUsed/>
     <w:rsid w:val="00E675A4"/>

</xml_diff>